<commit_message>
Update Sumologic Setup Doc
</commit_message>
<xml_diff>
--- a/04-K8s/02-Sumologic/Sumologic.docx
+++ b/04-K8s/02-Sumologic/Sumologic.docx
@@ -1622,37 +1622,7 @@
     </w:p>
     <w:p>
       <w:pPr>
-        <w:pStyle w:val="Normal"/>
-        <w:widowControl/>
-        <w:tabs>
-          <w:tab w:val="clear" w:pos="720"/>
-          <w:tab w:val="left" w:pos="1140" w:leader="none"/>
-        </w:tabs>
-        <w:bidi w:val="0"/>
-        <w:spacing w:lineRule="auto" w:line="259" w:beforeAutospacing="0" w:before="0" w:afterAutospacing="0" w:after="160"/>
-        <w:ind w:left="737" w:right="0" w:hanging="0"/>
-        <w:contextualSpacing/>
-        <w:jc w:val="left"/>
-        <w:rPr>
-          <w:rFonts w:ascii="Droid Sans Mono;monospace;monospace;Droid Sans Fallback" w:hAnsi="Droid Sans Mono;monospace;monospace;Droid Sans Fallback" w:cs="Calibri"/>
-          <w:b w:val="false"/>
-          <w:b w:val="false"/>
-          <w:sz w:val="21"/>
-          <w:highlight w:val="black"/>
-        </w:rPr>
-      </w:pPr>
-      <w:r>
-        <w:rPr>
-          <w:rFonts w:cs="Calibri" w:ascii="Droid Sans Mono;monospace;monospace;Droid Sans Fallback" w:hAnsi="Droid Sans Mono;monospace;monospace;Droid Sans Fallback"/>
-          <w:b w:val="false"/>
-          <w:sz w:val="21"/>
-          <w:highlight w:val="black"/>
-        </w:rPr>
-      </w:r>
-    </w:p>
-    <w:p>
-      <w:pPr>
-        <w:pStyle w:val="Normal"/>
+        <w:pStyle w:val="ListParagraph"/>
         <w:widowControl/>
         <w:numPr>
           <w:ilvl w:val="0"/>
@@ -1663,6 +1633,192 @@
           <w:tab w:val="left" w:pos="675" w:leader="none"/>
         </w:tabs>
         <w:bidi w:val="0"/>
+        <w:spacing w:lineRule="auto" w:line="259" w:beforeAutospacing="0" w:before="0" w:afterAutospacing="0" w:after="160"/>
+        <w:ind w:left="720" w:right="0" w:hanging="360"/>
+        <w:contextualSpacing/>
+        <w:jc w:val="left"/>
+        <w:rPr>
+          <w:rFonts w:ascii="Calibri" w:hAnsi="Calibri" w:eastAsia="Calibri" w:cs="Calibri" w:asciiTheme="minorAscii" w:cstheme="minorAscii" w:eastAsiaTheme="minorAscii" w:hAnsiTheme="minorAscii"/>
+          <w:sz w:val="22"/>
+          <w:szCs w:val="22"/>
+        </w:rPr>
+      </w:pPr>
+      <w:r>
+        <w:rPr>
+          <w:rFonts w:eastAsia="Calibri" w:cs="Calibri" w:cstheme="minorAscii" w:eastAsiaTheme="minorAscii"/>
+          <w:i w:val="false"/>
+          <w:iCs w:val="false"/>
+          <w:color w:val="000000"/>
+          <w:sz w:val="22"/>
+          <w:szCs w:val="22"/>
+        </w:rPr>
+        <w:t xml:space="preserve">If </w:t>
+      </w:r>
+      <w:r>
+        <w:rPr>
+          <w:rFonts w:eastAsia="Calibri" w:cs="Calibri" w:cstheme="minorAscii" w:eastAsiaTheme="minorAscii"/>
+          <w:i w:val="false"/>
+          <w:iCs w:val="false"/>
+          <w:color w:val="000000"/>
+          <w:sz w:val="22"/>
+          <w:szCs w:val="22"/>
+        </w:rPr>
+        <w:t>fluentd log persistance should be enabled to load log from volume instead of scrapping again and causing memory buffer, set below value to “true” at line number 187 to 189 and run helm upgrade command with –force flag.</w:t>
+      </w:r>
+    </w:p>
+    <w:p>
+      <w:pPr>
+        <w:pStyle w:val="Normal"/>
+        <w:widowControl/>
+        <w:tabs>
+          <w:tab w:val="clear" w:pos="720"/>
+          <w:tab w:val="left" w:pos="885" w:leader="none"/>
+        </w:tabs>
+        <w:suppressAutoHyphens w:val="true"/>
+        <w:bidi w:val="0"/>
+        <w:spacing w:lineRule="atLeast" w:line="285" w:before="0" w:after="0"/>
+        <w:ind w:left="0" w:right="0" w:firstLine="737"/>
+        <w:jc w:val="left"/>
+        <w:rPr>
+          <w:rFonts w:ascii="Droid Sans Mono;monospace;monospace;Droid Sans Fallback" w:hAnsi="Droid Sans Mono;monospace;monospace;Droid Sans Fallback"/>
+          <w:b w:val="false"/>
+          <w:color w:val="D4D4D4"/>
+          <w:sz w:val="21"/>
+          <w:highlight w:val="black"/>
+        </w:rPr>
+      </w:pPr>
+      <w:r>
+        <w:rPr>
+          <w:rFonts w:ascii="Droid Sans Mono;monospace;monospace;Droid Sans Fallback" w:hAnsi="Droid Sans Mono;monospace;monospace;Droid Sans Fallback"/>
+          <w:b w:val="false"/>
+          <w:color w:val="569CD6"/>
+          <w:sz w:val="21"/>
+          <w:highlight w:val="black"/>
+        </w:rPr>
+        <w:t>persistence</w:t>
+      </w:r>
+      <w:r>
+        <w:rPr>
+          <w:rFonts w:ascii="Droid Sans Mono;monospace;monospace;Droid Sans Fallback" w:hAnsi="Droid Sans Mono;monospace;monospace;Droid Sans Fallback"/>
+          <w:b w:val="false"/>
+          <w:color w:val="D4D4D4"/>
+          <w:sz w:val="21"/>
+          <w:highlight w:val="black"/>
+        </w:rPr>
+        <w:t>:</w:t>
+      </w:r>
+    </w:p>
+    <w:p>
+      <w:pPr>
+        <w:pStyle w:val="Normal"/>
+        <w:widowControl/>
+        <w:tabs>
+          <w:tab w:val="clear" w:pos="720"/>
+          <w:tab w:val="left" w:pos="885" w:leader="none"/>
+        </w:tabs>
+        <w:suppressAutoHyphens w:val="true"/>
+        <w:bidi w:val="0"/>
+        <w:spacing w:lineRule="atLeast" w:line="285" w:before="0" w:after="0"/>
+        <w:ind w:left="0" w:right="0" w:firstLine="737"/>
+        <w:jc w:val="left"/>
+        <w:rPr>
+          <w:rFonts w:ascii="Droid Sans Mono;monospace;monospace;Droid Sans Fallback" w:hAnsi="Droid Sans Mono;monospace;monospace;Droid Sans Fallback"/>
+          <w:b w:val="false"/>
+          <w:color w:val="608B4E"/>
+          <w:sz w:val="21"/>
+          <w:highlight w:val="black"/>
+        </w:rPr>
+      </w:pPr>
+      <w:r>
+        <w:rPr>
+          <w:rFonts w:ascii="Droid Sans Mono;monospace;monospace;Droid Sans Fallback" w:hAnsi="Droid Sans Mono;monospace;monospace;Droid Sans Fallback"/>
+          <w:b w:val="false"/>
+          <w:color w:val="608B4E"/>
+          <w:sz w:val="21"/>
+          <w:highlight w:val="black"/>
+        </w:rPr>
+        <w:t>## After setting the value to true, run the helm upgrade command with the --force flag.</w:t>
+      </w:r>
+    </w:p>
+    <w:p>
+      <w:pPr>
+        <w:pStyle w:val="Normal"/>
+        <w:widowControl/>
+        <w:tabs>
+          <w:tab w:val="clear" w:pos="720"/>
+          <w:tab w:val="left" w:pos="885" w:leader="none"/>
+        </w:tabs>
+        <w:suppressAutoHyphens w:val="true"/>
+        <w:bidi w:val="0"/>
+        <w:spacing w:lineRule="atLeast" w:line="285" w:before="0" w:after="0"/>
+        <w:ind w:left="0" w:right="0" w:firstLine="1020"/>
+        <w:jc w:val="left"/>
+        <w:rPr>
+          <w:rFonts w:ascii="Droid Sans Mono;monospace;monospace;Droid Sans Fallback" w:hAnsi="Droid Sans Mono;monospace;monospace;Droid Sans Fallback"/>
+          <w:b w:val="false"/>
+          <w:color w:val="D4D4D4"/>
+          <w:sz w:val="21"/>
+          <w:highlight w:val="black"/>
+        </w:rPr>
+      </w:pPr>
+      <w:r>
+        <w:rPr>
+          <w:rFonts w:ascii="Droid Sans Mono;monospace;monospace;Droid Sans Fallback" w:hAnsi="Droid Sans Mono;monospace;monospace;Droid Sans Fallback"/>
+          <w:b w:val="false"/>
+          <w:color w:val="569CD6"/>
+          <w:sz w:val="21"/>
+          <w:highlight w:val="black"/>
+        </w:rPr>
+        <w:t>enabled</w:t>
+      </w:r>
+      <w:r>
+        <w:rPr>
+          <w:rFonts w:ascii="Droid Sans Mono;monospace;monospace;Droid Sans Fallback" w:hAnsi="Droid Sans Mono;monospace;monospace;Droid Sans Fallback"/>
+          <w:b w:val="false"/>
+          <w:color w:val="D4D4D4"/>
+          <w:sz w:val="21"/>
+          <w:highlight w:val="black"/>
+        </w:rPr>
+        <w:t xml:space="preserve">: </w:t>
+      </w:r>
+      <w:r>
+        <w:rPr>
+          <w:rFonts w:ascii="Droid Sans Mono;monospace;monospace;Droid Sans Fallback" w:hAnsi="Droid Sans Mono;monospace;monospace;Droid Sans Fallback"/>
+          <w:b w:val="false"/>
+          <w:color w:val="569CD6"/>
+          <w:sz w:val="21"/>
+          <w:highlight w:val="black"/>
+        </w:rPr>
+        <w:t>true</w:t>
+      </w:r>
+    </w:p>
+    <w:p>
+      <w:pPr>
+        <w:pStyle w:val="Normal"/>
+        <w:spacing w:lineRule="atLeast" w:line="285" w:before="0" w:after="0"/>
+        <w:rPr>
+          <w:rFonts w:ascii="Calibri" w:hAnsi="Calibri" w:eastAsia="Calibri" w:cs="Calibri" w:asciiTheme="minorAscii" w:cstheme="minorAscii" w:eastAsiaTheme="minorAscii" w:hAnsiTheme="minorAscii"/>
+          <w:sz w:val="22"/>
+          <w:szCs w:val="22"/>
+        </w:rPr>
+      </w:pPr>
+      <w:r>
+        <w:rPr/>
+      </w:r>
+    </w:p>
+    <w:p>
+      <w:pPr>
+        <w:pStyle w:val="Normal"/>
+        <w:widowControl/>
+        <w:numPr>
+          <w:ilvl w:val="0"/>
+          <w:numId w:val="4"/>
+        </w:numPr>
+        <w:tabs>
+          <w:tab w:val="clear" w:pos="720"/>
+          <w:tab w:val="left" w:pos="675" w:leader="none"/>
+        </w:tabs>
+        <w:bidi w:val="0"/>
         <w:spacing w:lineRule="auto" w:line="240" w:beforeAutospacing="0" w:before="0" w:afterAutospacing="0" w:after="160"/>
         <w:ind w:left="1644" w:right="0" w:hanging="1247"/>
         <w:jc w:val="left"/>
@@ -1676,10 +1832,12 @@
       </w:pPr>
       <w:r>
         <w:rPr>
-          <w:rFonts w:cs="Calibri" w:cstheme="minorAscii"/>
+          <w:rFonts w:eastAsia="Calibri" w:cs="Calibri" w:cstheme="minorAscii"/>
           <w:i w:val="false"/>
           <w:iCs w:val="false"/>
           <w:color w:val="000000"/>
+          <w:sz w:val="22"/>
+          <w:szCs w:val="22"/>
         </w:rPr>
         <w:t>enter the accessid and other values in .env and run setup.sh.</w:t>
       </w:r>
@@ -1716,39 +1874,6 @@
           <w:szCs w:val="28"/>
         </w:rPr>
         <w:t>Or</w:t>
-      </w:r>
-    </w:p>
-    <w:p>
-      <w:pPr>
-        <w:pStyle w:val="Normal"/>
-        <w:widowControl/>
-        <w:tabs>
-          <w:tab w:val="clear" w:pos="720"/>
-          <w:tab w:val="left" w:pos="675" w:leader="none"/>
-        </w:tabs>
-        <w:bidi w:val="0"/>
-        <w:spacing w:lineRule="auto" w:line="240" w:beforeAutospacing="0" w:before="0" w:afterAutospacing="0" w:after="160"/>
-        <w:ind w:left="1644" w:right="0" w:hanging="1247"/>
-        <w:jc w:val="center"/>
-        <w:rPr>
-          <w:rFonts w:cs="Calibri" w:cstheme="minorAscii"/>
-          <w:i w:val="false"/>
-          <w:i w:val="false"/>
-          <w:iCs w:val="false"/>
-          <w:color w:val="000000"/>
-          <w:sz w:val="28"/>
-          <w:szCs w:val="28"/>
-        </w:rPr>
-      </w:pPr>
-      <w:r>
-        <w:rPr>
-          <w:rFonts w:cs="Calibri" w:cstheme="minorAscii"/>
-          <w:i w:val="false"/>
-          <w:iCs w:val="false"/>
-          <w:color w:val="000000"/>
-          <w:sz w:val="28"/>
-          <w:szCs w:val="28"/>
-        </w:rPr>
       </w:r>
     </w:p>
     <w:p>

</xml_diff>

<commit_message>
Fix Sumologic Values.yaml with latest version.
</commit_message>
<xml_diff>
--- a/04-K8s/02-Sumologic/Sumologic.docx
+++ b/04-K8s/02-Sumologic/Sumologic.docx
@@ -1494,6 +1494,70 @@
     <w:p>
       <w:pPr>
         <w:pStyle w:val="ListParagraph"/>
+        <w:widowControl/>
+        <w:suppressAutoHyphens w:val="true"/>
+        <w:bidi w:val="0"/>
+        <w:spacing w:lineRule="auto" w:line="259" w:beforeAutospacing="0" w:before="0" w:afterAutospacing="0" w:after="0"/>
+        <w:ind w:left="737" w:right="0" w:hanging="0"/>
+        <w:contextualSpacing/>
+        <w:jc w:val="left"/>
+        <w:rPr>
+          <w:i/>
+          <w:i/>
+          <w:iCs/>
+        </w:rPr>
+      </w:pPr>
+      <w:r>
+        <w:rPr>
+          <w:rFonts w:eastAsia="Calibri" w:cs="Calibri" w:cstheme="minorAscii" w:eastAsiaTheme="minorAscii"/>
+          <w:i/>
+          <w:iCs/>
+          <w:sz w:val="22"/>
+          <w:szCs w:val="22"/>
+        </w:rPr>
+        <w:t>Note: Update the values.yaml file (DO NOT REFER LOCAL FILE) and download the latest one from below main branch of Sumologic’s repo.</w:t>
+      </w:r>
+    </w:p>
+    <w:p>
+      <w:pPr>
+        <w:pStyle w:val="ListParagraph"/>
+        <w:widowControl/>
+        <w:tabs>
+          <w:tab w:val="clear" w:pos="720"/>
+          <w:tab w:val="left" w:pos="735" w:leader="none"/>
+        </w:tabs>
+        <w:suppressAutoHyphens w:val="true"/>
+        <w:bidi w:val="0"/>
+        <w:spacing w:lineRule="auto" w:line="259" w:beforeAutospacing="0" w:before="0" w:afterAutospacing="0" w:after="0"/>
+        <w:ind w:left="57" w:right="0" w:hanging="0"/>
+        <w:contextualSpacing/>
+        <w:jc w:val="left"/>
+        <w:rPr>
+          <w:rFonts w:ascii="Calibri" w:hAnsi="Calibri" w:eastAsia="Calibri" w:cs=""/>
+          <w:color w:val="0563C1" w:themeColor="hyperlink"/>
+          <w:kern w:val="0"/>
+          <w:sz w:val="22"/>
+          <w:szCs w:val="22"/>
+          <w:u w:val="single"/>
+          <w:lang w:val="en-GB" w:eastAsia="en-US" w:bidi="ar-SA"/>
+        </w:rPr>
+      </w:pPr>
+      <w:r>
+        <w:rPr>
+          <w:rFonts w:eastAsia="Calibri" w:cs=""/>
+          <w:color w:val="0563C1" w:themeColor="hyperlink"/>
+          <w:kern w:val="0"/>
+          <w:sz w:val="22"/>
+          <w:szCs w:val="22"/>
+          <w:u w:val="single"/>
+          <w:lang w:val="en-GB" w:eastAsia="en-US" w:bidi="ar-SA"/>
+        </w:rPr>
+        <w:t>https://github.com/SumoLogic/sumologic-kubernetes-collection/blob/main/deploy/helm/sumologic/values.yaml</w:t>
+      </w:r>
+    </w:p>
+    <w:p>
+      <w:pPr>
+        <w:pStyle w:val="ListParagraph"/>
         <w:numPr>
           <w:ilvl w:val="0"/>
           <w:numId w:val="1"/>
@@ -1533,7 +1597,7 @@
           <w:sz w:val="22"/>
           <w:szCs w:val="22"/>
         </w:rPr>
-        <w:t>” under values.yaml at line numbers 103 and 104.</w:t>
+        <w:t>” under values.yaml.</w:t>
       </w:r>
     </w:p>
     <w:p>
@@ -1652,18 +1716,7 @@
           <w:sz w:val="22"/>
           <w:szCs w:val="22"/>
         </w:rPr>
-        <w:t xml:space="preserve">If </w:t>
-      </w:r>
-      <w:r>
-        <w:rPr>
-          <w:rFonts w:eastAsia="Calibri" w:cs="Calibri" w:cstheme="minorAscii" w:eastAsiaTheme="minorAscii"/>
-          <w:i w:val="false"/>
-          <w:iCs w:val="false"/>
-          <w:color w:val="000000"/>
-          <w:sz w:val="22"/>
-          <w:szCs w:val="22"/>
-        </w:rPr>
-        <w:t>fluentd log persistance should be enabled to load log from volume instead of scrapping again and causing memory buffer, set below value to “true” at line number 187 to 189 and run helm upgrade command with –force flag.</w:t>
+        <w:t>If fluentd log persistance should be enabled to load log from volume instead of scrapping again and causing memory buffer, set below value to “true” and run helm upgrade command with –force flag.</w:t>
       </w:r>
     </w:p>
     <w:p>
@@ -1681,6 +1734,7 @@
         <w:jc w:val="left"/>
         <w:rPr>
           <w:rFonts w:ascii="Droid Sans Mono;monospace;monospace;Droid Sans Fallback" w:hAnsi="Droid Sans Mono;monospace;monospace;Droid Sans Fallback"/>
+          <w:b w:val="false"/>
           <w:b w:val="false"/>
           <w:color w:val="D4D4D4"/>
           <w:sz w:val="21"/>
@@ -1724,6 +1778,7 @@
         <w:rPr>
           <w:rFonts w:ascii="Droid Sans Mono;monospace;monospace;Droid Sans Fallback" w:hAnsi="Droid Sans Mono;monospace;monospace;Droid Sans Fallback"/>
           <w:b w:val="false"/>
+          <w:b w:val="false"/>
           <w:color w:val="608B4E"/>
           <w:sz w:val="21"/>
           <w:highlight w:val="black"/>
@@ -1756,6 +1811,7 @@
         <w:rPr>
           <w:rFonts w:ascii="Droid Sans Mono;monospace;monospace;Droid Sans Fallback" w:hAnsi="Droid Sans Mono;monospace;monospace;Droid Sans Fallback"/>
           <w:b w:val="false"/>
+          <w:b w:val="false"/>
           <w:color w:val="D4D4D4"/>
           <w:sz w:val="21"/>
           <w:highlight w:val="black"/>
@@ -1804,6 +1860,40 @@
       </w:pPr>
       <w:r>
         <w:rPr/>
+      </w:r>
+    </w:p>
+    <w:p>
+      <w:pPr>
+        <w:pStyle w:val="Normal"/>
+        <w:widowControl/>
+        <w:tabs>
+          <w:tab w:val="clear" w:pos="720"/>
+          <w:tab w:val="left" w:pos="675" w:leader="none"/>
+        </w:tabs>
+        <w:bidi w:val="0"/>
+        <w:spacing w:lineRule="auto" w:line="240" w:beforeAutospacing="0" w:before="0" w:afterAutospacing="0" w:after="160"/>
+        <w:ind w:left="1644" w:right="0" w:hanging="1247"/>
+        <w:jc w:val="center"/>
+        <w:rPr>
+          <w:rFonts w:cs="Calibri" w:cstheme="minorAscii"/>
+          <w:i w:val="false"/>
+          <w:i w:val="false"/>
+          <w:iCs w:val="false"/>
+          <w:color w:val="000000"/>
+          <w:sz w:val="28"/>
+          <w:szCs w:val="28"/>
+        </w:rPr>
+      </w:pPr>
+      <w:r>
+        <w:rPr>
+          <w:rFonts w:cs="Calibri" w:cstheme="minorAscii"/>
+          <w:i w:val="false"/>
+          <w:iCs w:val="false"/>
+          <w:color w:val="000000"/>
+          <w:sz w:val="28"/>
+          <w:szCs w:val="28"/>
+        </w:rPr>
+        <w:t>Or</w:t>
       </w:r>
     </w:p>
     <w:p>
@@ -1823,57 +1913,29 @@
         <w:ind w:left="1644" w:right="0" w:hanging="1247"/>
         <w:jc w:val="left"/>
         <w:rPr>
-          <w:rFonts w:cs="Calibri" w:cstheme="minorAscii"/>
-          <w:i w:val="false"/>
-          <w:i w:val="false"/>
-          <w:iCs w:val="false"/>
-          <w:color w:val="000000"/>
-        </w:rPr>
-      </w:pPr>
-      <w:r>
-        <w:rPr>
-          <w:rFonts w:eastAsia="Calibri" w:cs="Calibri" w:cstheme="minorAscii"/>
-          <w:i w:val="false"/>
-          <w:iCs w:val="false"/>
-          <w:color w:val="000000"/>
-          <w:sz w:val="22"/>
-          <w:szCs w:val="22"/>
+          <w:rFonts w:ascii="Calibri" w:hAnsi="Calibri" w:eastAsia="Calibri" w:cs="" w:asciiTheme="minorHAnsi" w:cstheme="minorBidi" w:eastAsiaTheme="minorHAnsi" w:hAnsiTheme="minorHAnsi"/>
+          <w:i/>
+          <w:i/>
+          <w:iCs/>
+          <w:color w:val="auto"/>
+          <w:kern w:val="0"/>
+          <w:sz w:val="22"/>
+          <w:szCs w:val="22"/>
+          <w:lang w:val="en-GB" w:eastAsia="en-US" w:bidi="ar-SA"/>
+        </w:rPr>
+      </w:pPr>
+      <w:r>
+        <w:rPr>
+          <w:rFonts w:eastAsia="Calibri" w:cs="" w:cstheme="minorBidi" w:eastAsiaTheme="minorHAnsi"/>
+          <w:i w:val="false"/>
+          <w:iCs w:val="false"/>
+          <w:color w:val="auto"/>
+          <w:kern w:val="0"/>
+          <w:sz w:val="22"/>
+          <w:szCs w:val="22"/>
+          <w:lang w:val="en-GB" w:eastAsia="en-US" w:bidi="ar-SA"/>
         </w:rPr>
         <w:t>enter the accessid and other values in .env and run setup.sh.</w:t>
-      </w:r>
-    </w:p>
-    <w:p>
-      <w:pPr>
-        <w:pStyle w:val="Normal"/>
-        <w:widowControl/>
-        <w:tabs>
-          <w:tab w:val="clear" w:pos="720"/>
-          <w:tab w:val="left" w:pos="675" w:leader="none"/>
-        </w:tabs>
-        <w:bidi w:val="0"/>
-        <w:spacing w:lineRule="auto" w:line="240" w:beforeAutospacing="0" w:before="0" w:afterAutospacing="0" w:after="160"/>
-        <w:ind w:left="1644" w:right="0" w:hanging="1247"/>
-        <w:jc w:val="center"/>
-        <w:rPr>
-          <w:rFonts w:cs="Calibri" w:cstheme="minorAscii"/>
-          <w:i w:val="false"/>
-          <w:i w:val="false"/>
-          <w:iCs w:val="false"/>
-          <w:color w:val="000000"/>
-          <w:sz w:val="28"/>
-          <w:szCs w:val="28"/>
-        </w:rPr>
-      </w:pPr>
-      <w:r>
-        <w:rPr>
-          <w:rFonts w:cs="Calibri" w:cstheme="minorAscii"/>
-          <w:i w:val="false"/>
-          <w:iCs w:val="false"/>
-          <w:color w:val="000000"/>
-          <w:sz w:val="28"/>
-          <w:szCs w:val="28"/>
-        </w:rPr>
-        <w:t>Or</w:t>
       </w:r>
     </w:p>
     <w:p>
@@ -2519,21 +2581,646 @@
         <w:spacing w:lineRule="auto" w:line="259" w:beforeAutospacing="0" w:before="0" w:afterAutospacing="0" w:after="160"/>
         <w:ind w:left="0" w:right="0" w:hanging="0"/>
         <w:jc w:val="left"/>
-        <w:rPr>
+        <w:rPr/>
+      </w:pPr>
+      <w:r>
+        <w:fldChar w:fldCharType="begin"/>
+      </w:r>
+      <w:r>
+        <w:rPr>
+          <w:rStyle w:val="InternetLink"/>
+          <w:smallCaps w:val="false"/>
+          <w:caps w:val="false"/>
+          <w:dstrike w:val="false"/>
+          <w:strike w:val="false"/>
+          <w:sz w:val="22"/>
+          <w:spacing w:val="0"/>
+          <w:i w:val="false"/>
+          <w:u w:val="single"/>
+          <w:b w:val="false"/>
+          <w:kern w:val="0"/>
+          <w:effect w:val="none"/>
+          <w:szCs w:val="22"/>
+          <w:iCs w:val="false"/>
+          <w:rFonts w:eastAsia="Calibri" w:cs=""/>
+          <w:color w:val="0563C1"/>
+          <w:lang w:val="en-GB" w:eastAsia="en-US" w:bidi="ar-SA"/>
+        </w:rPr>
+        <w:instrText> HYPERLINK "https://github.com/SumoLogic/sumologic-kubernetes-collection/blob/2b3ca63/deploy/docs/Installation_with_Helm.md" \l "prerequisite"</w:instrText>
+      </w:r>
+      <w:r>
+        <w:rPr>
+          <w:rStyle w:val="InternetLink"/>
+          <w:smallCaps w:val="false"/>
+          <w:caps w:val="false"/>
+          <w:dstrike w:val="false"/>
+          <w:strike w:val="false"/>
+          <w:sz w:val="22"/>
+          <w:spacing w:val="0"/>
+          <w:i w:val="false"/>
+          <w:u w:val="single"/>
+          <w:b w:val="false"/>
+          <w:kern w:val="0"/>
+          <w:effect w:val="none"/>
+          <w:szCs w:val="22"/>
+          <w:iCs w:val="false"/>
+          <w:rFonts w:eastAsia="Calibri" w:cs=""/>
+          <w:color w:val="0563C1"/>
+          <w:lang w:val="en-GB" w:eastAsia="en-US" w:bidi="ar-SA"/>
+        </w:rPr>
+        <w:fldChar w:fldCharType="separate"/>
+      </w:r>
+      <w:r>
+        <w:rPr>
+          <w:rStyle w:val="InternetLink"/>
+          <w:rFonts w:eastAsia="Calibri" w:cs=""/>
+          <w:b w:val="false"/>
+          <w:i w:val="false"/>
+          <w:iCs w:val="false"/>
+          <w:caps w:val="false"/>
+          <w:smallCaps w:val="false"/>
+          <w:strike w:val="false"/>
+          <w:dstrike w:val="false"/>
+          <w:color w:val="0563C1" w:themeColor="hyperlink"/>
+          <w:spacing w:val="0"/>
+          <w:kern w:val="0"/>
+          <w:sz w:val="22"/>
+          <w:szCs w:val="22"/>
+          <w:u w:val="single"/>
+          <w:effect w:val="none"/>
+          <w:lang w:val="en-GB" w:eastAsia="en-US" w:bidi="ar-SA"/>
+        </w:rPr>
+        <w:t>https://github.com/SumoLogic/sumologic-kubernetes-collection/blob/2b3ca63/deploy/docs/Installation_with_Helm.md#prerequisite</w:t>
+      </w:r>
+      <w:r>
+        <w:rPr>
+          <w:rStyle w:val="InternetLink"/>
+          <w:smallCaps w:val="false"/>
+          <w:caps w:val="false"/>
+          <w:dstrike w:val="false"/>
+          <w:strike w:val="false"/>
+          <w:sz w:val="22"/>
+          <w:spacing w:val="0"/>
+          <w:i w:val="false"/>
+          <w:u w:val="single"/>
+          <w:b w:val="false"/>
+          <w:kern w:val="0"/>
+          <w:effect w:val="none"/>
+          <w:szCs w:val="22"/>
+          <w:iCs w:val="false"/>
+          <w:rFonts w:eastAsia="Calibri" w:cs=""/>
+          <w:color w:val="0563C1"/>
+          <w:lang w:val="en-GB" w:eastAsia="en-US" w:bidi="ar-SA"/>
+        </w:rPr>
+        <w:fldChar w:fldCharType="end"/>
+      </w:r>
+    </w:p>
+    <w:p>
+      <w:pPr>
+        <w:pStyle w:val="Normal"/>
+        <w:bidi w:val="0"/>
+        <w:spacing w:lineRule="auto" w:line="259" w:beforeAutospacing="0" w:before="0" w:afterAutospacing="0" w:after="160"/>
+        <w:ind w:left="0" w:right="0" w:hanging="0"/>
+        <w:jc w:val="left"/>
+        <w:rPr>
+          <w:rFonts w:ascii="Calibri" w:hAnsi="Calibri" w:eastAsia="Calibri" w:cs=""/>
+          <w:b w:val="false"/>
+          <w:i/>
+          <w:i/>
+          <w:iCs/>
+          <w:caps w:val="false"/>
+          <w:smallCaps w:val="false"/>
+          <w:strike w:val="false"/>
+          <w:dstrike w:val="false"/>
+          <w:color w:val="0563C1" w:themeColor="hyperlink"/>
+          <w:spacing w:val="0"/>
+          <w:kern w:val="0"/>
+          <w:sz w:val="22"/>
+          <w:szCs w:val="22"/>
+          <w:u w:val="single"/>
+          <w:effect w:val="none"/>
+          <w:lang w:val="en-GB" w:eastAsia="en-US" w:bidi="ar-SA"/>
+        </w:rPr>
+      </w:pPr>
+      <w:r>
+        <w:rPr>
+          <w:rFonts w:eastAsia="Calibri" w:cs=""/>
+          <w:b w:val="false"/>
+          <w:i/>
+          <w:iCs/>
+          <w:caps w:val="false"/>
+          <w:smallCaps w:val="false"/>
+          <w:strike w:val="false"/>
+          <w:dstrike w:val="false"/>
+          <w:color w:val="0563C1" w:themeColor="hyperlink"/>
+          <w:spacing w:val="0"/>
+          <w:kern w:val="0"/>
+          <w:sz w:val="22"/>
+          <w:szCs w:val="22"/>
+          <w:u w:val="single"/>
+          <w:effect w:val="none"/>
+          <w:lang w:val="en-GB" w:eastAsia="en-US" w:bidi="ar-SA"/>
+        </w:rPr>
+      </w:r>
+    </w:p>
+    <w:p>
+      <w:pPr>
+        <w:pStyle w:val="Normal"/>
+        <w:numPr>
+          <w:ilvl w:val="0"/>
+          <w:numId w:val="6"/>
+        </w:numPr>
+        <w:bidi w:val="0"/>
+        <w:spacing w:lineRule="auto" w:line="259" w:beforeAutospacing="0" w:before="0" w:afterAutospacing="0" w:after="160"/>
+        <w:jc w:val="left"/>
+        <w:rPr/>
+      </w:pPr>
+      <w:r>
+        <w:rPr>
+          <w:rFonts w:eastAsia="Calibri" w:cs="" w:cstheme="minorBidi" w:eastAsiaTheme="minorHAnsi"/>
+          <w:i w:val="false"/>
+          <w:iCs w:val="false"/>
+          <w:color w:val="auto"/>
+          <w:kern w:val="0"/>
+          <w:sz w:val="22"/>
+          <w:szCs w:val="22"/>
+          <w:lang w:val="en-GB" w:eastAsia="en-US" w:bidi="ar-SA"/>
+        </w:rPr>
+        <w:t>Helm update existing release</w:t>
+      </w:r>
+    </w:p>
+    <w:p>
+      <w:pPr>
+        <w:pStyle w:val="Normal"/>
+        <w:widowControl/>
+        <w:suppressAutoHyphens w:val="true"/>
+        <w:bidi w:val="0"/>
+        <w:spacing w:lineRule="atLeast" w:line="285" w:before="0" w:after="0"/>
+        <w:ind w:left="0" w:right="0" w:firstLine="737"/>
+        <w:jc w:val="left"/>
+        <w:rPr>
+          <w:rFonts w:ascii="Calibri" w:hAnsi="Calibri" w:eastAsia="Calibri" w:cs=""/>
           <w:i/>
           <w:i/>
           <w:iCs/>
           <w:color w:val="00A933"/>
-        </w:rPr>
-      </w:pPr>
-      <w:r>
-        <w:rPr>
+          <w:kern w:val="0"/>
+          <w:sz w:val="22"/>
+          <w:szCs w:val="22"/>
+          <w:lang w:val="en-GB" w:eastAsia="en-US" w:bidi="ar-SA"/>
+        </w:rPr>
+      </w:pPr>
+      <w:r>
+        <w:rPr>
+          <w:rFonts w:eastAsia="Calibri" w:cs=""/>
           <w:i/>
           <w:iCs/>
           <w:color w:val="00A933"/>
-        </w:rPr>
-        <w:t>https://github.com/SumoLogic/sumologic-kubernetes-collection/blob/2b3ca63/deploy/docs/Installation_with_Helm.md#prerequisite</w:t>
-      </w:r>
+          <w:kern w:val="0"/>
+          <w:sz w:val="22"/>
+          <w:szCs w:val="22"/>
+          <w:lang w:val="en-GB" w:eastAsia="en-US" w:bidi="ar-SA"/>
+        </w:rPr>
+        <w:t>helm upgrade sumologic sumologic/sumologic -f values.yaml \</w:t>
+      </w:r>
+    </w:p>
+    <w:p>
+      <w:pPr>
+        <w:pStyle w:val="Normal"/>
+        <w:widowControl/>
+        <w:suppressAutoHyphens w:val="true"/>
+        <w:bidi w:val="0"/>
+        <w:spacing w:lineRule="atLeast" w:line="285" w:before="0" w:after="0"/>
+        <w:ind w:left="0" w:right="0" w:firstLine="737"/>
+        <w:jc w:val="left"/>
+        <w:rPr>
+          <w:rFonts w:ascii="Calibri" w:hAnsi="Calibri" w:eastAsia="Calibri" w:cs=""/>
+          <w:i/>
+          <w:i/>
+          <w:iCs/>
+          <w:color w:val="00A933"/>
+          <w:kern w:val="0"/>
+          <w:sz w:val="22"/>
+          <w:szCs w:val="22"/>
+          <w:lang w:val="en-GB" w:eastAsia="en-US" w:bidi="ar-SA"/>
+        </w:rPr>
+      </w:pPr>
+      <w:r>
+        <w:rPr>
+          <w:rFonts w:eastAsia="Calibri" w:cs=""/>
+          <w:i/>
+          <w:iCs/>
+          <w:color w:val="00A933"/>
+          <w:kern w:val="0"/>
+          <w:sz w:val="22"/>
+          <w:szCs w:val="22"/>
+          <w:lang w:val="en-GB" w:eastAsia="en-US" w:bidi="ar-SA"/>
+        </w:rPr>
+        <w:t xml:space="preserve">  </w:t>
+      </w:r>
+      <w:r>
+        <w:rPr>
+          <w:rFonts w:eastAsia="Calibri" w:cs=""/>
+          <w:i/>
+          <w:iCs/>
+          <w:color w:val="00A933"/>
+          <w:kern w:val="0"/>
+          <w:sz w:val="22"/>
+          <w:szCs w:val="22"/>
+          <w:lang w:val="en-GB" w:eastAsia="en-US" w:bidi="ar-SA"/>
+        </w:rPr>
+        <w:t>--namespace=sumologic \</w:t>
+      </w:r>
+    </w:p>
+    <w:p>
+      <w:pPr>
+        <w:pStyle w:val="Normal"/>
+        <w:widowControl/>
+        <w:suppressAutoHyphens w:val="true"/>
+        <w:bidi w:val="0"/>
+        <w:spacing w:lineRule="atLeast" w:line="285" w:before="0" w:after="0"/>
+        <w:ind w:left="0" w:right="0" w:firstLine="737"/>
+        <w:jc w:val="left"/>
+        <w:rPr>
+          <w:rFonts w:ascii="Calibri" w:hAnsi="Calibri" w:eastAsia="Calibri" w:cs=""/>
+          <w:i/>
+          <w:i/>
+          <w:iCs/>
+          <w:color w:val="00A933"/>
+          <w:kern w:val="0"/>
+          <w:sz w:val="22"/>
+          <w:szCs w:val="22"/>
+          <w:lang w:val="en-GB" w:eastAsia="en-US" w:bidi="ar-SA"/>
+        </w:rPr>
+      </w:pPr>
+      <w:r>
+        <w:rPr>
+          <w:rFonts w:eastAsia="Calibri" w:cs=""/>
+          <w:i/>
+          <w:iCs/>
+          <w:color w:val="00A933"/>
+          <w:kern w:val="0"/>
+          <w:sz w:val="22"/>
+          <w:szCs w:val="22"/>
+          <w:lang w:val="en-GB" w:eastAsia="en-US" w:bidi="ar-SA"/>
+        </w:rPr>
+        <w:t xml:space="preserve">  </w:t>
+      </w:r>
+      <w:r>
+        <w:rPr>
+          <w:rFonts w:eastAsia="Calibri" w:cs=""/>
+          <w:i/>
+          <w:iCs/>
+          <w:color w:val="00A933"/>
+          <w:kern w:val="0"/>
+          <w:sz w:val="22"/>
+          <w:szCs w:val="22"/>
+          <w:lang w:val="en-GB" w:eastAsia="en-US" w:bidi="ar-SA"/>
+        </w:rPr>
+        <w:t>--create-namespace \</w:t>
+      </w:r>
+    </w:p>
+    <w:p>
+      <w:pPr>
+        <w:pStyle w:val="Normal"/>
+        <w:widowControl/>
+        <w:suppressAutoHyphens w:val="true"/>
+        <w:bidi w:val="0"/>
+        <w:spacing w:lineRule="atLeast" w:line="285" w:before="0" w:after="0"/>
+        <w:ind w:left="0" w:right="0" w:firstLine="737"/>
+        <w:jc w:val="left"/>
+        <w:rPr/>
+      </w:pPr>
+      <w:r>
+        <w:rPr>
+          <w:rFonts w:eastAsia="Calibri" w:cs=""/>
+          <w:i/>
+          <w:iCs/>
+          <w:color w:val="00A933"/>
+          <w:kern w:val="0"/>
+          <w:sz w:val="22"/>
+          <w:szCs w:val="22"/>
+          <w:lang w:val="en-GB" w:eastAsia="en-US" w:bidi="ar-SA"/>
+        </w:rPr>
+        <w:t xml:space="preserve">  </w:t>
+      </w:r>
+      <w:r>
+        <w:rPr>
+          <w:rFonts w:eastAsia="Calibri" w:cs=""/>
+          <w:i/>
+          <w:iCs/>
+          <w:color w:val="00A933"/>
+          <w:kern w:val="0"/>
+          <w:sz w:val="22"/>
+          <w:szCs w:val="22"/>
+          <w:lang w:val="en-GB" w:eastAsia="en-US" w:bidi="ar-SA"/>
+        </w:rPr>
+        <w:t>--set sumologic.accessId="</w:t>
+      </w:r>
+      <w:r>
+        <w:rPr>
+          <w:rFonts w:eastAsia="Calibri" w:cs=""/>
+          <w:i/>
+          <w:iCs/>
+          <w:color w:val="00A933"/>
+          <w:kern w:val="0"/>
+          <w:sz w:val="22"/>
+          <w:szCs w:val="22"/>
+          <w:lang w:val="en-GB" w:eastAsia="en-US" w:bidi="ar-SA"/>
+        </w:rPr>
+        <w:t>&lt;Access.ID&gt;</w:t>
+      </w:r>
+      <w:r>
+        <w:rPr>
+          <w:rFonts w:eastAsia="Calibri" w:cs=""/>
+          <w:i/>
+          <w:iCs/>
+          <w:color w:val="00A933"/>
+          <w:kern w:val="0"/>
+          <w:sz w:val="22"/>
+          <w:szCs w:val="22"/>
+          <w:lang w:val="en-GB" w:eastAsia="en-US" w:bidi="ar-SA"/>
+        </w:rPr>
+        <w:t>" \</w:t>
+      </w:r>
+    </w:p>
+    <w:p>
+      <w:pPr>
+        <w:pStyle w:val="Normal"/>
+        <w:widowControl/>
+        <w:suppressAutoHyphens w:val="true"/>
+        <w:bidi w:val="0"/>
+        <w:spacing w:lineRule="atLeast" w:line="285" w:before="0" w:after="0"/>
+        <w:ind w:left="0" w:right="0" w:firstLine="737"/>
+        <w:jc w:val="left"/>
+        <w:rPr>
+          <w:rFonts w:ascii="Calibri" w:hAnsi="Calibri" w:eastAsia="Calibri" w:cs=""/>
+          <w:i/>
+          <w:i/>
+          <w:iCs/>
+          <w:color w:val="00A933"/>
+          <w:kern w:val="0"/>
+          <w:sz w:val="22"/>
+          <w:szCs w:val="22"/>
+          <w:lang w:val="en-GB" w:eastAsia="en-US" w:bidi="ar-SA"/>
+        </w:rPr>
+      </w:pPr>
+      <w:r>
+        <w:rPr>
+          <w:rFonts w:eastAsia="Calibri" w:cs=""/>
+          <w:i/>
+          <w:iCs/>
+          <w:color w:val="00A933"/>
+          <w:kern w:val="0"/>
+          <w:sz w:val="22"/>
+          <w:szCs w:val="22"/>
+          <w:lang w:val="en-GB" w:eastAsia="en-US" w:bidi="ar-SA"/>
+        </w:rPr>
+        <w:t xml:space="preserve">  </w:t>
+      </w:r>
+      <w:r>
+        <w:rPr>
+          <w:rFonts w:eastAsia="Calibri" w:cs=""/>
+          <w:i/>
+          <w:iCs/>
+          <w:color w:val="00A933"/>
+          <w:kern w:val="0"/>
+          <w:sz w:val="22"/>
+          <w:szCs w:val="22"/>
+          <w:lang w:val="en-GB" w:eastAsia="en-US" w:bidi="ar-SA"/>
+        </w:rPr>
+        <w:t>--set sumologic.accessKey="</w:t>
+      </w:r>
+      <w:r>
+        <w:rPr>
+          <w:rFonts w:eastAsia="Calibri" w:cs=""/>
+          <w:i/>
+          <w:iCs/>
+          <w:color w:val="00A933"/>
+          <w:kern w:val="0"/>
+          <w:sz w:val="22"/>
+          <w:szCs w:val="22"/>
+          <w:lang w:val="en-GB" w:eastAsia="en-US" w:bidi="ar-SA"/>
+        </w:rPr>
+        <w:t>&lt;Access.Key&gt;</w:t>
+      </w:r>
+      <w:r>
+        <w:rPr>
+          <w:rFonts w:eastAsia="Calibri" w:cs=""/>
+          <w:i/>
+          <w:iCs/>
+          <w:color w:val="00A933"/>
+          <w:kern w:val="0"/>
+          <w:sz w:val="22"/>
+          <w:szCs w:val="22"/>
+          <w:lang w:val="en-GB" w:eastAsia="en-US" w:bidi="ar-SA"/>
+        </w:rPr>
+        <w:t>" \</w:t>
+      </w:r>
+    </w:p>
+    <w:p>
+      <w:pPr>
+        <w:pStyle w:val="Normal"/>
+        <w:widowControl/>
+        <w:suppressAutoHyphens w:val="true"/>
+        <w:bidi w:val="0"/>
+        <w:spacing w:lineRule="atLeast" w:line="285" w:before="0" w:after="0"/>
+        <w:ind w:left="0" w:right="0" w:firstLine="737"/>
+        <w:jc w:val="left"/>
+        <w:rPr>
+          <w:rFonts w:ascii="Calibri" w:hAnsi="Calibri" w:eastAsia="Calibri" w:cs=""/>
+          <w:i/>
+          <w:i/>
+          <w:iCs/>
+          <w:color w:val="00A933"/>
+          <w:kern w:val="0"/>
+          <w:sz w:val="22"/>
+          <w:szCs w:val="22"/>
+          <w:lang w:val="en-GB" w:eastAsia="en-US" w:bidi="ar-SA"/>
+        </w:rPr>
+      </w:pPr>
+      <w:r>
+        <w:rPr>
+          <w:rFonts w:eastAsia="Calibri" w:cs=""/>
+          <w:i/>
+          <w:iCs/>
+          <w:color w:val="00A933"/>
+          <w:kern w:val="0"/>
+          <w:sz w:val="22"/>
+          <w:szCs w:val="22"/>
+          <w:lang w:val="en-GB" w:eastAsia="en-US" w:bidi="ar-SA"/>
+        </w:rPr>
+        <w:t xml:space="preserve">  </w:t>
+      </w:r>
+      <w:r>
+        <w:rPr>
+          <w:rFonts w:eastAsia="Calibri" w:cs=""/>
+          <w:i/>
+          <w:iCs/>
+          <w:color w:val="00A933"/>
+          <w:kern w:val="0"/>
+          <w:sz w:val="22"/>
+          <w:szCs w:val="22"/>
+          <w:lang w:val="en-GB" w:eastAsia="en-US" w:bidi="ar-SA"/>
+        </w:rPr>
+        <w:t xml:space="preserve">--set sumologic.clusterName="&lt;Custer.name&gt;” </w:t>
+      </w:r>
+    </w:p>
+    <w:p>
+      <w:pPr>
+        <w:pStyle w:val="Normal"/>
+        <w:widowControl/>
+        <w:tabs>
+          <w:tab w:val="clear" w:pos="720"/>
+          <w:tab w:val="left" w:pos="675" w:leader="none"/>
+        </w:tabs>
+        <w:bidi w:val="0"/>
+        <w:spacing w:lineRule="auto" w:line="240" w:beforeAutospacing="0" w:before="0" w:afterAutospacing="0" w:after="160"/>
+        <w:ind w:left="1644" w:right="0" w:hanging="1247"/>
+        <w:jc w:val="left"/>
+        <w:rPr>
+          <w:rFonts w:ascii="Roboto;sans-serif" w:hAnsi="Roboto;sans-serif"/>
+          <w:b w:val="false"/>
+          <w:i w:val="false"/>
+          <w:caps w:val="false"/>
+          <w:smallCaps w:val="false"/>
+          <w:strike w:val="false"/>
+          <w:dstrike w:val="false"/>
+          <w:color w:val="29A1E6"/>
+          <w:spacing w:val="0"/>
+          <w:sz w:val="20"/>
+          <w:u w:val="none"/>
+          <w:effect w:val="none"/>
+        </w:rPr>
+      </w:pPr>
+      <w:r>
+        <w:rPr>
+          <w:rFonts w:eastAsia="Calibri" w:cs=""/>
+          <w:i/>
+          <w:iCs/>
+          <w:color w:val="00A933"/>
+          <w:kern w:val="0"/>
+          <w:sz w:val="22"/>
+          <w:szCs w:val="22"/>
+          <w:lang w:val="en-GB" w:eastAsia="en-US" w:bidi="ar-SA"/>
+        </w:rPr>
+      </w:r>
+    </w:p>
+    <w:p>
+      <w:pPr>
+        <w:pStyle w:val="Normal"/>
+        <w:widowControl/>
+        <w:tabs>
+          <w:tab w:val="clear" w:pos="720"/>
+          <w:tab w:val="left" w:pos="675" w:leader="none"/>
+        </w:tabs>
+        <w:bidi w:val="0"/>
+        <w:spacing w:lineRule="auto" w:line="240" w:beforeAutospacing="0" w:before="0" w:afterAutospacing="0" w:after="160"/>
+        <w:ind w:left="1644" w:right="0" w:hanging="1247"/>
+        <w:jc w:val="left"/>
+        <w:rPr>
+          <w:rFonts w:ascii="Calibri" w:hAnsi="Calibri" w:eastAsia="Calibri" w:cs="" w:asciiTheme="minorHAnsi" w:cstheme="minorBidi" w:eastAsiaTheme="minorHAnsi" w:hAnsiTheme="minorHAnsi"/>
+          <w:i w:val="false"/>
+          <w:i w:val="false"/>
+          <w:iCs w:val="false"/>
+          <w:color w:val="auto"/>
+          <w:kern w:val="0"/>
+          <w:sz w:val="22"/>
+          <w:szCs w:val="22"/>
+          <w:lang w:val="en-GB" w:eastAsia="en-US" w:bidi="ar-SA"/>
+        </w:rPr>
+      </w:pPr>
+      <w:r>
+        <w:rPr>
+          <w:rFonts w:eastAsia="Calibri" w:cs="" w:cstheme="minorBidi" w:eastAsiaTheme="minorHAnsi"/>
+          <w:b w:val="false"/>
+          <w:i w:val="false"/>
+          <w:iCs w:val="false"/>
+          <w:caps w:val="false"/>
+          <w:smallCaps w:val="false"/>
+          <w:strike w:val="false"/>
+          <w:dstrike w:val="false"/>
+          <w:color w:val="auto"/>
+          <w:spacing w:val="0"/>
+          <w:kern w:val="0"/>
+          <w:sz w:val="22"/>
+          <w:szCs w:val="22"/>
+          <w:u w:val="none"/>
+          <w:effect w:val="none"/>
+          <w:lang w:val="en-GB" w:eastAsia="en-US" w:bidi="ar-SA"/>
+        </w:rPr>
+        <w:t xml:space="preserve">please refer ticket for more info on Setup and issues faced. </w:t>
+      </w:r>
+    </w:p>
+    <w:p>
+      <w:pPr>
+        <w:pStyle w:val="Normal"/>
+        <w:widowControl/>
+        <w:tabs>
+          <w:tab w:val="clear" w:pos="720"/>
+          <w:tab w:val="left" w:pos="675" w:leader="none"/>
+        </w:tabs>
+        <w:bidi w:val="0"/>
+        <w:spacing w:lineRule="auto" w:line="240" w:beforeAutospacing="0" w:before="0" w:afterAutospacing="0" w:after="160"/>
+        <w:ind w:left="1644" w:right="0" w:hanging="1247"/>
+        <w:jc w:val="left"/>
+        <w:rPr>
+          <w:rFonts w:ascii="Calibri" w:hAnsi="Calibri" w:eastAsia="Calibri" w:cs=""/>
+          <w:i/>
+          <w:i/>
+          <w:iCs/>
+          <w:color w:val="00A933"/>
+          <w:kern w:val="0"/>
+          <w:sz w:val="22"/>
+          <w:szCs w:val="22"/>
+          <w:lang w:val="en-GB" w:eastAsia="en-US" w:bidi="ar-SA"/>
+        </w:rPr>
+      </w:pPr>
+      <w:r>
+        <w:rPr>
+          <w:rFonts w:eastAsia="Calibri" w:cs=""/>
+          <w:b w:val="false"/>
+          <w:i w:val="false"/>
+          <w:iCs w:val="false"/>
+          <w:caps w:val="false"/>
+          <w:smallCaps w:val="false"/>
+          <w:strike w:val="false"/>
+          <w:dstrike w:val="false"/>
+          <w:color w:val="00A933"/>
+          <w:spacing w:val="0"/>
+          <w:kern w:val="0"/>
+          <w:sz w:val="22"/>
+          <w:szCs w:val="22"/>
+          <w:u w:val="none"/>
+          <w:effect w:val="none"/>
+          <w:lang w:val="en-GB" w:eastAsia="en-US" w:bidi="ar-SA"/>
+        </w:rPr>
+        <w:t> </w:t>
+      </w:r>
+      <w:hyperlink r:id="rId6" w:tgtFrame="_blank">
+        <w:r>
+          <w:rPr>
+            <w:rStyle w:val="InternetLink"/>
+            <w:rFonts w:eastAsia="Calibri" w:cs=""/>
+            <w:b w:val="false"/>
+            <w:i w:val="false"/>
+            <w:iCs w:val="false"/>
+            <w:caps w:val="false"/>
+            <w:smallCaps w:val="false"/>
+            <w:strike w:val="false"/>
+            <w:dstrike w:val="false"/>
+            <w:color w:val="00A933"/>
+            <w:spacing w:val="0"/>
+            <w:kern w:val="0"/>
+            <w:sz w:val="22"/>
+            <w:szCs w:val="22"/>
+            <w:u w:val="none"/>
+            <w:effect w:val="none"/>
+            <w:lang w:val="en-GB" w:eastAsia="en-US" w:bidi="ar-SA"/>
+          </w:rPr>
+          <w:t>https://support.sumologic.com/hc/requests/63537</w:t>
+        </w:r>
+      </w:hyperlink>
     </w:p>
     <w:sectPr>
       <w:type w:val="nextPage"/>
@@ -3236,6 +3923,143 @@
     </w:lvl>
   </w:abstractNum>
   <w:abstractNum w:abstractNumId="6">
+    <w:lvl w:ilvl="0">
+      <w:start w:val="1"/>
+      <w:numFmt w:val="bullet"/>
+      <w:lvlText w:val=""/>
+      <w:lvlJc w:val="left"/>
+      <w:pPr>
+        <w:tabs>
+          <w:tab w:val="num" w:pos="720"/>
+        </w:tabs>
+        <w:ind w:left="720" w:hanging="360"/>
+      </w:pPr>
+      <w:rPr>
+        <w:rFonts w:ascii="Symbol" w:hAnsi="Symbol" w:cs="Symbol" w:hint="default"/>
+      </w:rPr>
+    </w:lvl>
+    <w:lvl w:ilvl="1">
+      <w:start w:val="1"/>
+      <w:numFmt w:val="bullet"/>
+      <w:lvlText w:val="◦"/>
+      <w:lvlJc w:val="left"/>
+      <w:pPr>
+        <w:tabs>
+          <w:tab w:val="num" w:pos="1080"/>
+        </w:tabs>
+        <w:ind w:left="1080" w:hanging="360"/>
+      </w:pPr>
+      <w:rPr>
+        <w:rFonts w:ascii="OpenSymbol" w:hAnsi="OpenSymbol" w:cs="OpenSymbol" w:hint="default"/>
+      </w:rPr>
+    </w:lvl>
+    <w:lvl w:ilvl="2">
+      <w:start w:val="1"/>
+      <w:numFmt w:val="bullet"/>
+      <w:lvlText w:val="▪"/>
+      <w:lvlJc w:val="left"/>
+      <w:pPr>
+        <w:tabs>
+          <w:tab w:val="num" w:pos="1440"/>
+        </w:tabs>
+        <w:ind w:left="1440" w:hanging="360"/>
+      </w:pPr>
+      <w:rPr>
+        <w:rFonts w:ascii="OpenSymbol" w:hAnsi="OpenSymbol" w:cs="OpenSymbol" w:hint="default"/>
+      </w:rPr>
+    </w:lvl>
+    <w:lvl w:ilvl="3">
+      <w:start w:val="1"/>
+      <w:numFmt w:val="bullet"/>
+      <w:lvlText w:val=""/>
+      <w:lvlJc w:val="left"/>
+      <w:pPr>
+        <w:tabs>
+          <w:tab w:val="num" w:pos="1800"/>
+        </w:tabs>
+        <w:ind w:left="1800" w:hanging="360"/>
+      </w:pPr>
+      <w:rPr>
+        <w:rFonts w:ascii="Symbol" w:hAnsi="Symbol" w:cs="Symbol" w:hint="default"/>
+      </w:rPr>
+    </w:lvl>
+    <w:lvl w:ilvl="4">
+      <w:start w:val="1"/>
+      <w:numFmt w:val="bullet"/>
+      <w:lvlText w:val="◦"/>
+      <w:lvlJc w:val="left"/>
+      <w:pPr>
+        <w:tabs>
+          <w:tab w:val="num" w:pos="2160"/>
+        </w:tabs>
+        <w:ind w:left="2160" w:hanging="360"/>
+      </w:pPr>
+      <w:rPr>
+        <w:rFonts w:ascii="OpenSymbol" w:hAnsi="OpenSymbol" w:cs="OpenSymbol" w:hint="default"/>
+      </w:rPr>
+    </w:lvl>
+    <w:lvl w:ilvl="5">
+      <w:start w:val="1"/>
+      <w:numFmt w:val="bullet"/>
+      <w:lvlText w:val="▪"/>
+      <w:lvlJc w:val="left"/>
+      <w:pPr>
+        <w:tabs>
+          <w:tab w:val="num" w:pos="2520"/>
+        </w:tabs>
+        <w:ind w:left="2520" w:hanging="360"/>
+      </w:pPr>
+      <w:rPr>
+        <w:rFonts w:ascii="OpenSymbol" w:hAnsi="OpenSymbol" w:cs="OpenSymbol" w:hint="default"/>
+      </w:rPr>
+    </w:lvl>
+    <w:lvl w:ilvl="6">
+      <w:start w:val="1"/>
+      <w:numFmt w:val="bullet"/>
+      <w:lvlText w:val=""/>
+      <w:lvlJc w:val="left"/>
+      <w:pPr>
+        <w:tabs>
+          <w:tab w:val="num" w:pos="2880"/>
+        </w:tabs>
+        <w:ind w:left="2880" w:hanging="360"/>
+      </w:pPr>
+      <w:rPr>
+        <w:rFonts w:ascii="Symbol" w:hAnsi="Symbol" w:cs="Symbol" w:hint="default"/>
+      </w:rPr>
+    </w:lvl>
+    <w:lvl w:ilvl="7">
+      <w:start w:val="1"/>
+      <w:numFmt w:val="bullet"/>
+      <w:lvlText w:val="◦"/>
+      <w:lvlJc w:val="left"/>
+      <w:pPr>
+        <w:tabs>
+          <w:tab w:val="num" w:pos="3240"/>
+        </w:tabs>
+        <w:ind w:left="3240" w:hanging="360"/>
+      </w:pPr>
+      <w:rPr>
+        <w:rFonts w:ascii="OpenSymbol" w:hAnsi="OpenSymbol" w:cs="OpenSymbol" w:hint="default"/>
+      </w:rPr>
+    </w:lvl>
+    <w:lvl w:ilvl="8">
+      <w:start w:val="1"/>
+      <w:numFmt w:val="bullet"/>
+      <w:lvlText w:val="▪"/>
+      <w:lvlJc w:val="left"/>
+      <w:pPr>
+        <w:tabs>
+          <w:tab w:val="num" w:pos="3600"/>
+        </w:tabs>
+        <w:ind w:left="3600" w:hanging="360"/>
+      </w:pPr>
+      <w:rPr>
+        <w:rFonts w:ascii="OpenSymbol" w:hAnsi="OpenSymbol" w:cs="OpenSymbol" w:hint="default"/>
+      </w:rPr>
+    </w:lvl>
+  </w:abstractNum>
+  <w:abstractNum w:abstractNumId="7">
     <w:lvl w:ilvl="0">
       <w:start w:val="1"/>
       <w:numFmt w:val="none"/>
@@ -3371,6 +4195,9 @@
   </w:num>
   <w:num w:numId="6">
     <w:abstractNumId w:val="6"/>
+  </w:num>
+  <w:num w:numId="7">
+    <w:abstractNumId w:val="7"/>
   </w:num>
 </w:numbering>
 </file>

</xml_diff>

<commit_message>
Update values.yaml with helm release version.
</commit_message>
<xml_diff>
--- a/04-K8s/02-Sumologic/Sumologic.docx
+++ b/04-K8s/02-Sumologic/Sumologic.docx
@@ -1515,7 +1515,47 @@
           <w:sz w:val="22"/>
           <w:szCs w:val="22"/>
         </w:rPr>
-        <w:t>Note: Update the values.yaml file (DO NOT REFER LOCAL FILE) and download the latest one from below main branch of Sumologic’s repo.</w:t>
+        <w:t xml:space="preserve">Note: Update the values.yaml file (DO NOT REFER LOCAL FILE) and download the latest one </w:t>
+      </w:r>
+      <w:r>
+        <w:rPr>
+          <w:rFonts w:eastAsia="Calibri" w:cs="Calibri" w:cstheme="minorAscii" w:eastAsiaTheme="minorAscii"/>
+          <w:i/>
+          <w:iCs/>
+          <w:sz w:val="22"/>
+          <w:szCs w:val="22"/>
+        </w:rPr>
+        <w:t xml:space="preserve">or your version’s </w:t>
+      </w:r>
+      <w:r>
+        <w:rPr>
+          <w:rFonts w:eastAsia="Calibri" w:cs="Calibri" w:cstheme="minorAscii" w:eastAsiaTheme="minorAscii"/>
+          <w:i/>
+          <w:iCs/>
+          <w:sz w:val="22"/>
+          <w:szCs w:val="22"/>
+        </w:rPr>
+        <w:t xml:space="preserve"> from below main </w:t>
+      </w:r>
+      <w:r>
+        <w:rPr>
+          <w:rFonts w:eastAsia="Calibri" w:cs="Calibri" w:cstheme="minorAscii" w:eastAsiaTheme="minorAscii"/>
+          <w:i/>
+          <w:iCs/>
+          <w:sz w:val="22"/>
+          <w:szCs w:val="22"/>
+        </w:rPr>
+        <w:t xml:space="preserve">or version </w:t>
+      </w:r>
+      <w:r>
+        <w:rPr>
+          <w:rFonts w:eastAsia="Calibri" w:cs="Calibri" w:cstheme="minorAscii" w:eastAsiaTheme="minorAscii"/>
+          <w:i/>
+          <w:iCs/>
+          <w:sz w:val="22"/>
+          <w:szCs w:val="22"/>
+        </w:rPr>
+        <w:t>branch of Sumologic’s repo.</w:t>
       </w:r>
     </w:p>
     <w:p>
@@ -1542,9 +1582,121 @@
           <w:lang w:val="en-GB" w:eastAsia="en-US" w:bidi="ar-SA"/>
         </w:rPr>
       </w:pPr>
-      <w:r>
-        <w:rPr>
-          <w:rFonts w:eastAsia="Calibri" w:cs=""/>
+      <w:hyperlink r:id="rId5">
+        <w:r>
+          <w:rPr>
+            <w:rStyle w:val="InternetLink"/>
+            <w:rFonts w:eastAsia="Calibri" w:cs=""/>
+            <w:color w:val="0563C1" w:themeColor="hyperlink"/>
+            <w:kern w:val="0"/>
+            <w:sz w:val="22"/>
+            <w:szCs w:val="22"/>
+            <w:u w:val="single"/>
+            <w:lang w:val="en-GB" w:eastAsia="en-US" w:bidi="ar-SA"/>
+          </w:rPr>
+          <w:t>https://github.com/SumoLogic/sumologic-kubernetes-collection/blob/main/deploy/helm/sumologic/values.yaml</w:t>
+        </w:r>
+      </w:hyperlink>
+    </w:p>
+    <w:p>
+      <w:pPr>
+        <w:pStyle w:val="ListParagraph"/>
+        <w:widowControl/>
+        <w:tabs>
+          <w:tab w:val="clear" w:pos="720"/>
+          <w:tab w:val="left" w:pos="735" w:leader="none"/>
+        </w:tabs>
+        <w:suppressAutoHyphens w:val="true"/>
+        <w:bidi w:val="0"/>
+        <w:spacing w:lineRule="auto" w:line="259" w:beforeAutospacing="0" w:before="0" w:afterAutospacing="0" w:after="0"/>
+        <w:ind w:left="57" w:right="0" w:hanging="0"/>
+        <w:contextualSpacing/>
+        <w:jc w:val="left"/>
+        <w:rPr>
+          <w:rFonts w:ascii="Calibri" w:hAnsi="Calibri" w:eastAsia="Calibri" w:cs="Calibri" w:cstheme="minorAscii" w:eastAsiaTheme="minorAscii"/>
+          <w:i/>
+          <w:i/>
+          <w:iCs/>
+          <w:color w:val="auto"/>
+          <w:kern w:val="0"/>
+          <w:sz w:val="22"/>
+          <w:szCs w:val="22"/>
+          <w:u w:val="single"/>
+          <w:lang w:val="en-GB" w:eastAsia="en-US" w:bidi="ar-SA"/>
+        </w:rPr>
+      </w:pPr>
+      <w:r>
+        <w:rPr>
+          <w:rFonts w:eastAsia="Calibri" w:cs="Calibri" w:cstheme="minorAscii" w:eastAsiaTheme="minorAscii"/>
+          <w:i/>
+          <w:iCs/>
+          <w:color w:val="auto"/>
+          <w:kern w:val="0"/>
+          <w:sz w:val="22"/>
+          <w:szCs w:val="22"/>
+          <w:u w:val="single"/>
+          <w:lang w:val="en-GB" w:eastAsia="en-US" w:bidi="ar-SA"/>
+        </w:rPr>
+        <w:t>Here version is 2.1.5, so refer 2.1.5 branch’s helm values.yaml</w:t>
+      </w:r>
+    </w:p>
+    <w:p>
+      <w:pPr>
+        <w:pStyle w:val="ListParagraph"/>
+        <w:widowControl/>
+        <w:tabs>
+          <w:tab w:val="clear" w:pos="720"/>
+          <w:tab w:val="left" w:pos="735" w:leader="none"/>
+        </w:tabs>
+        <w:suppressAutoHyphens w:val="true"/>
+        <w:bidi w:val="0"/>
+        <w:spacing w:lineRule="auto" w:line="259" w:beforeAutospacing="0" w:before="0" w:afterAutospacing="0" w:after="0"/>
+        <w:ind w:left="57" w:right="0" w:hanging="0"/>
+        <w:contextualSpacing/>
+        <w:jc w:val="left"/>
+        <w:rPr>
+          <w:rFonts w:ascii="Calibri" w:hAnsi="Calibri" w:eastAsia="Calibri" w:cs="Calibri" w:cstheme="minorAscii" w:eastAsiaTheme="minorAscii"/>
+          <w:i/>
+          <w:i/>
+          <w:iCs/>
+          <w:color w:val="auto"/>
+          <w:kern w:val="0"/>
+          <w:sz w:val="22"/>
+          <w:szCs w:val="22"/>
+          <w:u w:val="single"/>
+          <w:lang w:val="en-GB" w:eastAsia="en-US" w:bidi="ar-SA"/>
+        </w:rPr>
+      </w:pPr>
+      <w:r>
+        <w:rPr>
+          <w:rFonts w:eastAsia="Calibri" w:cs="Calibri" w:cstheme="minorAscii" w:eastAsiaTheme="minorAscii"/>
+          <w:i/>
+          <w:iCs/>
+          <w:color w:val="auto"/>
+          <w:kern w:val="0"/>
+          <w:sz w:val="22"/>
+          <w:szCs w:val="22"/>
+          <w:u w:val="single"/>
+          <w:lang w:val="en-GB" w:eastAsia="en-US" w:bidi="ar-SA"/>
+        </w:rPr>
+      </w:r>
+    </w:p>
+    <w:p>
+      <w:pPr>
+        <w:pStyle w:val="ListParagraph"/>
+        <w:widowControl/>
+        <w:tabs>
+          <w:tab w:val="clear" w:pos="720"/>
+          <w:tab w:val="left" w:pos="735" w:leader="none"/>
+        </w:tabs>
+        <w:suppressAutoHyphens w:val="true"/>
+        <w:bidi w:val="0"/>
+        <w:spacing w:lineRule="auto" w:line="259" w:beforeAutospacing="0" w:before="0" w:afterAutospacing="0" w:after="0"/>
+        <w:ind w:left="57" w:right="0" w:hanging="0"/>
+        <w:contextualSpacing/>
+        <w:jc w:val="left"/>
+        <w:rPr>
+          <w:rFonts w:ascii="Calibri" w:hAnsi="Calibri" w:eastAsia="Calibri" w:cs=""/>
           <w:color w:val="0563C1" w:themeColor="hyperlink"/>
           <w:kern w:val="0"/>
           <w:sz w:val="22"/>
@@ -1552,8 +1704,86 @@
           <w:u w:val="single"/>
           <w:lang w:val="en-GB" w:eastAsia="en-US" w:bidi="ar-SA"/>
         </w:rPr>
-        <w:t>https://github.com/SumoLogic/sumologic-kubernetes-collection/blob/main/deploy/helm/sumologic/values.yaml</w:t>
-      </w:r>
+      </w:pPr>
+      <w:hyperlink r:id="rId7">
+        <w:r>
+          <w:drawing>
+            <wp:anchor behindDoc="0" distT="0" distB="0" distL="0" distR="0" simplePos="0" locked="0" layoutInCell="1" allowOverlap="1" relativeHeight="5">
+              <wp:simplePos x="0" y="0"/>
+              <wp:positionH relativeFrom="column">
+                <wp:align>center</wp:align>
+              </wp:positionH>
+              <wp:positionV relativeFrom="paragraph">
+                <wp:posOffset>635</wp:posOffset>
+              </wp:positionV>
+              <wp:extent cx="6609715" cy="508000"/>
+              <wp:effectExtent l="0" t="0" r="0" b="0"/>
+              <wp:wrapSquare wrapText="largest"/>
+              <wp:docPr id="3" name="Image4" descr=""/>
+              <wp:cNvGraphicFramePr>
+                <a:graphicFrameLocks xmlns:a="http://schemas.openxmlformats.org/drawingml/2006/main" noChangeAspect="1"/>
+              </wp:cNvGraphicFramePr>
+              <a:graphic xmlns:a="http://schemas.openxmlformats.org/drawingml/2006/main">
+                <a:graphicData uri="http://schemas.openxmlformats.org/drawingml/2006/picture">
+                  <pic:pic xmlns:pic="http://schemas.openxmlformats.org/drawingml/2006/picture">
+                    <pic:nvPicPr>
+                      <pic:cNvPr id="3" name="Image4" descr=""/>
+                      <pic:cNvPicPr>
+                        <a:picLocks noChangeAspect="1" noChangeArrowheads="1"/>
+                      </pic:cNvPicPr>
+                    </pic:nvPicPr>
+                    <pic:blipFill>
+                      <a:blip r:embed="rId6"/>
+                      <a:stretch>
+                        <a:fillRect/>
+                      </a:stretch>
+                    </pic:blipFill>
+                    <pic:spPr bwMode="auto">
+                      <a:xfrm>
+                        <a:off x="0" y="0"/>
+                        <a:ext cx="6609715" cy="508000"/>
+                      </a:xfrm>
+                      <a:prstGeom prst="rect">
+                        <a:avLst/>
+                      </a:prstGeom>
+                    </pic:spPr>
+                  </pic:pic>
+                </a:graphicData>
+              </a:graphic>
+            </wp:anchor>
+          </w:drawing>
+        </w:r>
+        <w:r>
+          <w:rPr>
+            <w:rStyle w:val="InternetLink"/>
+            <w:rFonts w:eastAsia="Calibri" w:cs="" w:eastAsiaTheme="minorAscii"/>
+            <w:i/>
+            <w:iCs/>
+            <w:color w:val="0563C1" w:themeColor="hyperlink"/>
+            <w:kern w:val="0"/>
+            <w:sz w:val="22"/>
+            <w:szCs w:val="22"/>
+            <w:u w:val="single"/>
+            <w:lang w:val="en-GB" w:eastAsia="en-US" w:bidi="ar-SA"/>
+          </w:rPr>
+          <w:t>h</w:t>
+        </w:r>
+        <w:r>
+          <w:rPr>
+            <w:rStyle w:val="InternetLink"/>
+            <w:rFonts w:eastAsia="Calibri" w:cs="" w:eastAsiaTheme="minorAscii"/>
+            <w:i/>
+            <w:iCs/>
+            <w:color w:val="0563C1" w:themeColor="hyperlink"/>
+            <w:kern w:val="0"/>
+            <w:sz w:val="22"/>
+            <w:szCs w:val="22"/>
+            <w:u w:val="single"/>
+            <w:lang w:val="en-GB" w:eastAsia="en-US" w:bidi="ar-SA"/>
+          </w:rPr>
+          <w:t>ttps://github.com/SumoLogic/sumologic-kubernetes-collection/blob/v2.1.5/deploy/helm/sumologic/values.yaml</w:t>
+        </w:r>
+      </w:hyperlink>
     </w:p>
     <w:p>
       <w:pPr>
@@ -1851,54 +2081,6 @@
     <w:p>
       <w:pPr>
         <w:pStyle w:val="Normal"/>
-        <w:spacing w:lineRule="atLeast" w:line="285" w:before="0" w:after="0"/>
-        <w:rPr>
-          <w:rFonts w:ascii="Calibri" w:hAnsi="Calibri" w:eastAsia="Calibri" w:cs="Calibri" w:asciiTheme="minorAscii" w:cstheme="minorAscii" w:eastAsiaTheme="minorAscii" w:hAnsiTheme="minorAscii"/>
-          <w:sz w:val="22"/>
-          <w:szCs w:val="22"/>
-        </w:rPr>
-      </w:pPr>
-      <w:r>
-        <w:rPr/>
-      </w:r>
-    </w:p>
-    <w:p>
-      <w:pPr>
-        <w:pStyle w:val="Normal"/>
-        <w:widowControl/>
-        <w:tabs>
-          <w:tab w:val="clear" w:pos="720"/>
-          <w:tab w:val="left" w:pos="675" w:leader="none"/>
-        </w:tabs>
-        <w:bidi w:val="0"/>
-        <w:spacing w:lineRule="auto" w:line="240" w:beforeAutospacing="0" w:before="0" w:afterAutospacing="0" w:after="160"/>
-        <w:ind w:left="1644" w:right="0" w:hanging="1247"/>
-        <w:jc w:val="center"/>
-        <w:rPr>
-          <w:rFonts w:cs="Calibri" w:cstheme="minorAscii"/>
-          <w:i w:val="false"/>
-          <w:i w:val="false"/>
-          <w:iCs w:val="false"/>
-          <w:color w:val="000000"/>
-          <w:sz w:val="28"/>
-          <w:szCs w:val="28"/>
-        </w:rPr>
-      </w:pPr>
-      <w:r>
-        <w:rPr>
-          <w:rFonts w:cs="Calibri" w:cstheme="minorAscii"/>
-          <w:i w:val="false"/>
-          <w:iCs w:val="false"/>
-          <w:color w:val="000000"/>
-          <w:sz w:val="28"/>
-          <w:szCs w:val="28"/>
-        </w:rPr>
-        <w:t>Or</w:t>
-      </w:r>
-    </w:p>
-    <w:p>
-      <w:pPr>
-        <w:pStyle w:val="Normal"/>
         <w:widowControl/>
         <w:numPr>
           <w:ilvl w:val="0"/>
@@ -1941,6 +2123,82 @@
     <w:p>
       <w:pPr>
         <w:pStyle w:val="Normal"/>
+        <w:widowControl/>
+        <w:tabs>
+          <w:tab w:val="clear" w:pos="720"/>
+          <w:tab w:val="left" w:pos="675" w:leader="none"/>
+        </w:tabs>
+        <w:bidi w:val="0"/>
+        <w:spacing w:lineRule="auto" w:line="240" w:beforeAutospacing="0" w:before="0" w:afterAutospacing="0" w:after="160"/>
+        <w:ind w:left="1644" w:right="0" w:hanging="1247"/>
+        <w:jc w:val="center"/>
+        <w:rPr>
+          <w:rFonts w:cs="Calibri" w:cstheme="minorAscii"/>
+          <w:i w:val="false"/>
+          <w:i w:val="false"/>
+          <w:iCs w:val="false"/>
+          <w:color w:val="000000"/>
+          <w:sz w:val="28"/>
+          <w:szCs w:val="28"/>
+        </w:rPr>
+      </w:pPr>
+      <w:r>
+        <w:rPr>
+          <w:rFonts w:cs="Calibri" w:cstheme="minorAscii"/>
+          <w:i w:val="false"/>
+          <w:iCs w:val="false"/>
+          <w:color w:val="000000"/>
+          <w:sz w:val="28"/>
+          <w:szCs w:val="28"/>
+        </w:rPr>
+        <w:t>Or</w:t>
+      </w:r>
+    </w:p>
+    <w:p>
+      <w:pPr>
+        <w:pStyle w:val="Normal"/>
+        <w:widowControl/>
+        <w:numPr>
+          <w:ilvl w:val="0"/>
+          <w:numId w:val="4"/>
+        </w:numPr>
+        <w:tabs>
+          <w:tab w:val="clear" w:pos="720"/>
+          <w:tab w:val="left" w:pos="675" w:leader="none"/>
+        </w:tabs>
+        <w:bidi w:val="0"/>
+        <w:spacing w:lineRule="auto" w:line="240" w:beforeAutospacing="0" w:before="0" w:afterAutospacing="0" w:after="160"/>
+        <w:ind w:left="1644" w:right="0" w:hanging="1247"/>
+        <w:jc w:val="left"/>
+        <w:rPr>
+          <w:rFonts w:ascii="Calibri" w:hAnsi="Calibri" w:eastAsia="Calibri" w:cs="" w:asciiTheme="minorHAnsi" w:cstheme="minorBidi" w:eastAsiaTheme="minorHAnsi" w:hAnsiTheme="minorHAnsi"/>
+          <w:i/>
+          <w:i/>
+          <w:iCs/>
+          <w:color w:val="auto"/>
+          <w:kern w:val="0"/>
+          <w:sz w:val="22"/>
+          <w:szCs w:val="22"/>
+          <w:lang w:val="en-GB" w:eastAsia="en-US" w:bidi="ar-SA"/>
+        </w:rPr>
+      </w:pPr>
+      <w:r>
+        <w:rPr>
+          <w:rFonts w:eastAsia="Calibri" w:cs="" w:cstheme="minorBidi" w:eastAsiaTheme="minorHAnsi"/>
+          <w:i w:val="false"/>
+          <w:iCs w:val="false"/>
+          <w:color w:val="auto"/>
+          <w:kern w:val="0"/>
+          <w:sz w:val="22"/>
+          <w:szCs w:val="22"/>
+          <w:lang w:val="en-GB" w:eastAsia="en-US" w:bidi="ar-SA"/>
+        </w:rPr>
+        <w:t>Run below commands manually.</w:t>
+      </w:r>
+    </w:p>
+    <w:p>
+      <w:pPr>
+        <w:pStyle w:val="Normal"/>
         <w:bidi w:val="0"/>
         <w:spacing w:lineRule="auto" w:line="259" w:beforeAutospacing="0" w:before="0" w:afterAutospacing="0" w:after="160"/>
         <w:ind w:left="900" w:right="0" w:hanging="0"/>
@@ -2210,7 +2468,7 @@
           <wp:inline distT="0" distB="0" distL="0" distR="0">
             <wp:extent cx="4572000" cy="1743075"/>
             <wp:effectExtent l="0" t="0" r="0" b="0"/>
-            <wp:docPr id="3" name="Image3" descr=""/>
+            <wp:docPr id="4" name="Image3" descr=""/>
             <wp:cNvGraphicFramePr>
               <a:graphicFrameLocks xmlns:a="http://schemas.openxmlformats.org/drawingml/2006/main" noChangeAspect="1"/>
             </wp:cNvGraphicFramePr>
@@ -2218,13 +2476,13 @@
               <a:graphicData uri="http://schemas.openxmlformats.org/drawingml/2006/picture">
                 <pic:pic xmlns:pic="http://schemas.openxmlformats.org/drawingml/2006/picture">
                   <pic:nvPicPr>
-                    <pic:cNvPr id="3" name="Image3" descr=""/>
+                    <pic:cNvPr id="4" name="Image3" descr=""/>
                     <pic:cNvPicPr>
                       <a:picLocks noChangeAspect="1" noChangeArrowheads="1"/>
                     </pic:cNvPicPr>
                   </pic:nvPicPr>
                   <pic:blipFill>
-                    <a:blip r:embed="rId5"/>
+                    <a:blip r:embed="rId8"/>
                     <a:stretch>
                       <a:fillRect/>
                     </a:stretch>
@@ -2685,6 +2943,7 @@
         <w:rPr>
           <w:rFonts w:ascii="Calibri" w:hAnsi="Calibri" w:eastAsia="Calibri" w:cs=""/>
           <w:b w:val="false"/>
+          <w:b w:val="false"/>
           <w:i/>
           <w:i/>
           <w:iCs/>
@@ -2915,11 +3174,21 @@
           <w:szCs w:val="22"/>
           <w:lang w:val="en-GB" w:eastAsia="en-US" w:bidi="ar-SA"/>
         </w:rPr>
-        <w:t>--set sumologic.accessId="</w:t>
-      </w:r>
-      <w:r>
-        <w:rPr>
-          <w:rFonts w:eastAsia="Calibri" w:cs=""/>
+        <w:t>--set sumologic.accessId="&lt;Access.ID&gt;" \</w:t>
+      </w:r>
+    </w:p>
+    <w:p>
+      <w:pPr>
+        <w:pStyle w:val="Normal"/>
+        <w:widowControl/>
+        <w:suppressAutoHyphens w:val="true"/>
+        <w:bidi w:val="0"/>
+        <w:spacing w:lineRule="atLeast" w:line="285" w:before="0" w:after="0"/>
+        <w:ind w:left="0" w:right="0" w:firstLine="737"/>
+        <w:jc w:val="left"/>
+        <w:rPr>
+          <w:rFonts w:ascii="Calibri" w:hAnsi="Calibri" w:eastAsia="Calibri" w:cs=""/>
+          <w:i/>
           <w:i/>
           <w:iCs/>
           <w:color w:val="00A933"/>
@@ -2928,8 +3197,7 @@
           <w:szCs w:val="22"/>
           <w:lang w:val="en-GB" w:eastAsia="en-US" w:bidi="ar-SA"/>
         </w:rPr>
-        <w:t>&lt;Access.ID&gt;</w:t>
-      </w:r>
+      </w:pPr>
       <w:r>
         <w:rPr>
           <w:rFonts w:eastAsia="Calibri" w:cs=""/>
@@ -2941,7 +3209,20 @@
           <w:szCs w:val="22"/>
           <w:lang w:val="en-GB" w:eastAsia="en-US" w:bidi="ar-SA"/>
         </w:rPr>
-        <w:t>" \</w:t>
+        <w:t xml:space="preserve">  </w:t>
+      </w:r>
+      <w:r>
+        <w:rPr>
+          <w:rFonts w:eastAsia="Calibri" w:cs=""/>
+          <w:i/>
+          <w:iCs/>
+          <w:color w:val="00A933"/>
+          <w:kern w:val="0"/>
+          <w:sz w:val="22"/>
+          <w:szCs w:val="22"/>
+          <w:lang w:val="en-GB" w:eastAsia="en-US" w:bidi="ar-SA"/>
+        </w:rPr>
+        <w:t>--set sumologic.accessKey="&lt;Access.Key&gt;" \</w:t>
       </w:r>
     </w:p>
     <w:p>
@@ -2989,80 +3270,6 @@
           <w:szCs w:val="22"/>
           <w:lang w:val="en-GB" w:eastAsia="en-US" w:bidi="ar-SA"/>
         </w:rPr>
-        <w:t>--set sumologic.accessKey="</w:t>
-      </w:r>
-      <w:r>
-        <w:rPr>
-          <w:rFonts w:eastAsia="Calibri" w:cs=""/>
-          <w:i/>
-          <w:iCs/>
-          <w:color w:val="00A933"/>
-          <w:kern w:val="0"/>
-          <w:sz w:val="22"/>
-          <w:szCs w:val="22"/>
-          <w:lang w:val="en-GB" w:eastAsia="en-US" w:bidi="ar-SA"/>
-        </w:rPr>
-        <w:t>&lt;Access.Key&gt;</w:t>
-      </w:r>
-      <w:r>
-        <w:rPr>
-          <w:rFonts w:eastAsia="Calibri" w:cs=""/>
-          <w:i/>
-          <w:iCs/>
-          <w:color w:val="00A933"/>
-          <w:kern w:val="0"/>
-          <w:sz w:val="22"/>
-          <w:szCs w:val="22"/>
-          <w:lang w:val="en-GB" w:eastAsia="en-US" w:bidi="ar-SA"/>
-        </w:rPr>
-        <w:t>" \</w:t>
-      </w:r>
-    </w:p>
-    <w:p>
-      <w:pPr>
-        <w:pStyle w:val="Normal"/>
-        <w:widowControl/>
-        <w:suppressAutoHyphens w:val="true"/>
-        <w:bidi w:val="0"/>
-        <w:spacing w:lineRule="atLeast" w:line="285" w:before="0" w:after="0"/>
-        <w:ind w:left="0" w:right="0" w:firstLine="737"/>
-        <w:jc w:val="left"/>
-        <w:rPr>
-          <w:rFonts w:ascii="Calibri" w:hAnsi="Calibri" w:eastAsia="Calibri" w:cs=""/>
-          <w:i/>
-          <w:i/>
-          <w:iCs/>
-          <w:color w:val="00A933"/>
-          <w:kern w:val="0"/>
-          <w:sz w:val="22"/>
-          <w:szCs w:val="22"/>
-          <w:lang w:val="en-GB" w:eastAsia="en-US" w:bidi="ar-SA"/>
-        </w:rPr>
-      </w:pPr>
-      <w:r>
-        <w:rPr>
-          <w:rFonts w:eastAsia="Calibri" w:cs=""/>
-          <w:i/>
-          <w:iCs/>
-          <w:color w:val="00A933"/>
-          <w:kern w:val="0"/>
-          <w:sz w:val="22"/>
-          <w:szCs w:val="22"/>
-          <w:lang w:val="en-GB" w:eastAsia="en-US" w:bidi="ar-SA"/>
-        </w:rPr>
-        <w:t xml:space="preserve">  </w:t>
-      </w:r>
-      <w:r>
-        <w:rPr>
-          <w:rFonts w:eastAsia="Calibri" w:cs=""/>
-          <w:i/>
-          <w:iCs/>
-          <w:color w:val="00A933"/>
-          <w:kern w:val="0"/>
-          <w:sz w:val="22"/>
-          <w:szCs w:val="22"/>
-          <w:lang w:val="en-GB" w:eastAsia="en-US" w:bidi="ar-SA"/>
-        </w:rPr>
         <w:t xml:space="preserve">--set sumologic.clusterName="&lt;Custer.name&gt;” </w:t>
       </w:r>
     </w:p>
@@ -3081,6 +3288,8 @@
         <w:rPr>
           <w:rFonts w:ascii="Roboto;sans-serif" w:hAnsi="Roboto;sans-serif"/>
           <w:b w:val="false"/>
+          <w:b w:val="false"/>
+          <w:i w:val="false"/>
           <w:i w:val="false"/>
           <w:caps w:val="false"/>
           <w:smallCaps w:val="false"/>
@@ -3095,14 +3304,18 @@
       </w:pPr>
       <w:r>
         <w:rPr>
-          <w:rFonts w:eastAsia="Calibri" w:cs=""/>
-          <w:i/>
-          <w:iCs/>
-          <w:color w:val="00A933"/>
-          <w:kern w:val="0"/>
-          <w:sz w:val="22"/>
-          <w:szCs w:val="22"/>
-          <w:lang w:val="en-GB" w:eastAsia="en-US" w:bidi="ar-SA"/>
+          <w:rFonts w:ascii="Roboto;sans-serif" w:hAnsi="Roboto;sans-serif"/>
+          <w:b w:val="false"/>
+          <w:i w:val="false"/>
+          <w:caps w:val="false"/>
+          <w:smallCaps w:val="false"/>
+          <w:strike w:val="false"/>
+          <w:dstrike w:val="false"/>
+          <w:color w:val="29A1E6"/>
+          <w:spacing w:val="0"/>
+          <w:sz w:val="20"/>
+          <w:u w:val="none"/>
+          <w:effect w:val="none"/>
         </w:rPr>
       </w:r>
     </w:p>
@@ -3197,7 +3410,7 @@
         </w:rPr>
         <w:t> </w:t>
       </w:r>
-      <w:hyperlink r:id="rId6" w:tgtFrame="_blank">
+      <w:hyperlink r:id="rId9" w:tgtFrame="_blank">
         <w:r>
           <w:rPr>
             <w:rStyle w:val="InternetLink"/>

</xml_diff>

<commit_message>
Update DOC for SUMOLOGIC
</commit_message>
<xml_diff>
--- a/04-K8s/02-Sumologic/Sumologic.docx
+++ b/04-K8s/02-Sumologic/Sumologic.docx
@@ -1515,47 +1515,7 @@
           <w:sz w:val="22"/>
           <w:szCs w:val="22"/>
         </w:rPr>
-        <w:t xml:space="preserve">Note: Update the values.yaml file (DO NOT REFER LOCAL FILE) and download the latest one </w:t>
-      </w:r>
-      <w:r>
-        <w:rPr>
-          <w:rFonts w:eastAsia="Calibri" w:cs="Calibri" w:cstheme="minorAscii" w:eastAsiaTheme="minorAscii"/>
-          <w:i/>
-          <w:iCs/>
-          <w:sz w:val="22"/>
-          <w:szCs w:val="22"/>
-        </w:rPr>
-        <w:t xml:space="preserve">or your version’s </w:t>
-      </w:r>
-      <w:r>
-        <w:rPr>
-          <w:rFonts w:eastAsia="Calibri" w:cs="Calibri" w:cstheme="minorAscii" w:eastAsiaTheme="minorAscii"/>
-          <w:i/>
-          <w:iCs/>
-          <w:sz w:val="22"/>
-          <w:szCs w:val="22"/>
-        </w:rPr>
-        <w:t xml:space="preserve"> from below main </w:t>
-      </w:r>
-      <w:r>
-        <w:rPr>
-          <w:rFonts w:eastAsia="Calibri" w:cs="Calibri" w:cstheme="minorAscii" w:eastAsiaTheme="minorAscii"/>
-          <w:i/>
-          <w:iCs/>
-          <w:sz w:val="22"/>
-          <w:szCs w:val="22"/>
-        </w:rPr>
-        <w:t xml:space="preserve">or version </w:t>
-      </w:r>
-      <w:r>
-        <w:rPr>
-          <w:rFonts w:eastAsia="Calibri" w:cs="Calibri" w:cstheme="minorAscii" w:eastAsiaTheme="minorAscii"/>
-          <w:i/>
-          <w:iCs/>
-          <w:sz w:val="22"/>
-          <w:szCs w:val="22"/>
-        </w:rPr>
-        <w:t>branch of Sumologic’s repo.</w:t>
+        <w:t>Note: Update the values.yaml file (DO NOT REFER LOCAL FILE) and download the latest one or your version’s  from below main or version branch of Sumologic’s repo.</w:t>
       </w:r>
     </w:p>
     <w:p>
@@ -1708,7 +1668,7 @@
       <w:hyperlink r:id="rId7">
         <w:r>
           <w:drawing>
-            <wp:anchor behindDoc="0" distT="0" distB="0" distL="0" distR="0" simplePos="0" locked="0" layoutInCell="1" allowOverlap="1" relativeHeight="5">
+            <wp:anchor behindDoc="0" distT="0" distB="0" distL="0" distR="0" simplePos="0" locked="0" layoutInCell="1" allowOverlap="1" relativeHeight="2">
               <wp:simplePos x="0" y="0"/>
               <wp:positionH relativeFrom="column">
                 <wp:align>center</wp:align>
@@ -1781,7 +1741,39 @@
             <w:u w:val="single"/>
             <w:lang w:val="en-GB" w:eastAsia="en-US" w:bidi="ar-SA"/>
           </w:rPr>
-          <w:t>ttps://github.com/SumoLogic/sumologic-kubernetes-collection/blob/v2.1.5/deploy/helm/sumologic/values.yaml</w:t>
+          <w:t>ttps://github.com/SumoLogic/sumologic-kubernetes-collection/blob/</w:t>
+        </w:r>
+        <w:r>
+          <w:rPr>
+            <w:rStyle w:val="InternetLink"/>
+            <w:rFonts w:eastAsia="Calibri" w:cs="" w:eastAsiaTheme="minorAscii"/>
+            <w:b/>
+            <w:bCs/>
+            <w:i/>
+            <w:iCs/>
+            <w:color w:val="0563C1" w:themeColor="hyperlink"/>
+            <w:kern w:val="0"/>
+            <w:sz w:val="22"/>
+            <w:szCs w:val="22"/>
+            <w:u w:val="single"/>
+            <w:lang w:val="en-GB" w:eastAsia="en-US" w:bidi="ar-SA"/>
+          </w:rPr>
+          <w:t>v2.1.5</w:t>
+        </w:r>
+        <w:r>
+          <w:rPr>
+            <w:rStyle w:val="InternetLink"/>
+            <w:rFonts w:eastAsia="Calibri" w:cs="" w:eastAsiaTheme="minorAscii"/>
+            <w:i/>
+            <w:iCs/>
+            <w:color w:val="0563C1" w:themeColor="hyperlink"/>
+            <w:kern w:val="0"/>
+            <w:sz w:val="22"/>
+            <w:szCs w:val="22"/>
+            <w:u w:val="single"/>
+            <w:lang w:val="en-GB" w:eastAsia="en-US" w:bidi="ar-SA"/>
+          </w:rPr>
+          <w:t>/deploy/helm/sumologic/values.yaml</w:t>
         </w:r>
       </w:hyperlink>
     </w:p>
@@ -4848,6 +4840,14 @@
       <w:rFonts w:ascii="OpenSymbol" w:hAnsi="OpenSymbol" w:eastAsia="OpenSymbol" w:cs="OpenSymbol"/>
     </w:rPr>
   </w:style>
+  <w:style w:type="character" w:styleId="VisitedInternetLink">
+    <w:name w:val="FollowedHyperlink"/>
+    <w:rPr>
+      <w:color w:val="800000"/>
+      <w:u w:val="single"/>
+      <w:lang w:val="zxx" w:eastAsia="zxx" w:bidi="zxx"/>
+    </w:rPr>
+  </w:style>
   <w:style w:type="paragraph" w:styleId="Heading">
     <w:name w:val="Heading"/>
     <w:basedOn w:val="Normal"/>

</xml_diff>

<commit_message>
Update Sumologic SOP DOC
</commit_message>
<xml_diff>
--- a/04-K8s/02-Sumologic/Sumologic.docx
+++ b/04-K8s/02-Sumologic/Sumologic.docx
@@ -132,76 +132,6 @@
           <w:lang w:val="en-GB"/>
         </w:rPr>
         <w:t>Setup Sumologic Log Aggregation on K8s</w:t>
-      </w:r>
-    </w:p>
-    <w:p>
-      <w:pPr>
-        <w:pStyle w:val="Normal"/>
-        <w:rPr>
-          <w:rFonts w:ascii="Times New Roman" w:hAnsi="Times New Roman" w:eastAsia="Times New Roman" w:cs="Times New Roman"/>
-          <w:b w:val="false"/>
-          <w:b w:val="false"/>
-          <w:bCs w:val="false"/>
-          <w:i w:val="false"/>
-          <w:i w:val="false"/>
-          <w:iCs w:val="false"/>
-          <w:caps w:val="false"/>
-          <w:smallCaps w:val="false"/>
-          <w:color w:val="000000" w:themeColor="text1" w:themeShade="ff" w:themeTint="ff"/>
-          <w:sz w:val="22"/>
-          <w:szCs w:val="22"/>
-          <w:lang w:val="en-GB"/>
-        </w:rPr>
-      </w:pPr>
-      <w:r>
-        <w:rPr>
-          <w:rFonts w:eastAsia="Times New Roman" w:cs="Times New Roman" w:ascii="Times New Roman" w:hAnsi="Times New Roman"/>
-          <w:b w:val="false"/>
-          <w:bCs w:val="false"/>
-          <w:i w:val="false"/>
-          <w:iCs w:val="false"/>
-          <w:caps w:val="false"/>
-          <w:smallCaps w:val="false"/>
-          <w:color w:val="000000" w:themeColor="text1" w:themeShade="ff" w:themeTint="ff"/>
-          <w:sz w:val="22"/>
-          <w:szCs w:val="22"/>
-          <w:lang w:val="en-GB"/>
-        </w:rPr>
-      </w:r>
-    </w:p>
-    <w:p>
-      <w:pPr>
-        <w:pStyle w:val="Normal"/>
-        <w:rPr>
-          <w:rFonts w:ascii="Times New Roman" w:hAnsi="Times New Roman" w:eastAsia="Times New Roman" w:cs="Times New Roman"/>
-          <w:b w:val="false"/>
-          <w:b w:val="false"/>
-          <w:bCs w:val="false"/>
-          <w:i w:val="false"/>
-          <w:i w:val="false"/>
-          <w:iCs w:val="false"/>
-          <w:caps w:val="false"/>
-          <w:smallCaps w:val="false"/>
-          <w:color w:val="000000" w:themeColor="text1" w:themeShade="ff" w:themeTint="ff"/>
-          <w:sz w:val="22"/>
-          <w:szCs w:val="22"/>
-          <w:lang w:val="en-GB"/>
-        </w:rPr>
-      </w:pPr>
-      <w:r>
-        <w:rPr>
-          <w:rFonts w:eastAsia="Times New Roman" w:cs="Times New Roman" w:ascii="Times New Roman" w:hAnsi="Times New Roman"/>
-          <w:b w:val="false"/>
-          <w:bCs w:val="false"/>
-          <w:i w:val="false"/>
-          <w:iCs w:val="false"/>
-          <w:caps w:val="false"/>
-          <w:smallCaps w:val="false"/>
-          <w:color w:val="000000" w:themeColor="text1" w:themeShade="ff" w:themeTint="ff"/>
-          <w:sz w:val="22"/>
-          <w:szCs w:val="22"/>
-          <w:lang w:val="en-GB"/>
-        </w:rPr>
       </w:r>
     </w:p>
     <w:p>
@@ -1435,6 +1365,57 @@
           <w:numId w:val="1"/>
         </w:numPr>
         <w:bidi w:val="0"/>
+        <w:spacing w:lineRule="auto" w:line="259" w:beforeAutospacing="0" w:before="0" w:afterAutospacing="0" w:after="0"/>
+        <w:ind w:left="720" w:right="0" w:hanging="360"/>
+        <w:contextualSpacing/>
+        <w:jc w:val="left"/>
+        <w:rPr>
+          <w:rFonts w:ascii="Calibri" w:hAnsi="Calibri" w:eastAsia="Calibri" w:cs="Calibri" w:asciiTheme="minorAscii" w:cstheme="minorAscii" w:eastAsiaTheme="minorAscii" w:hAnsiTheme="minorAscii"/>
+          <w:sz w:val="22"/>
+          <w:szCs w:val="22"/>
+        </w:rPr>
+      </w:pPr>
+      <w:r>
+        <w:rPr/>
+        <w:t>Add sumologic repo to your helm local chart.</w:t>
+      </w:r>
+    </w:p>
+    <w:p>
+      <w:pPr>
+        <w:pStyle w:val="ListParagraph"/>
+        <w:widowControl/>
+        <w:suppressAutoHyphens w:val="true"/>
+        <w:bidi w:val="0"/>
+        <w:spacing w:lineRule="auto" w:line="259" w:beforeAutospacing="0" w:before="0" w:afterAutospacing="0" w:after="0"/>
+        <w:ind w:left="737" w:right="0" w:hanging="0"/>
+        <w:contextualSpacing/>
+        <w:jc w:val="left"/>
+        <w:rPr>
+          <w:rFonts w:ascii="Calibri" w:hAnsi="Calibri" w:eastAsia="Calibri" w:cs="Calibri" w:asciiTheme="minorAscii" w:cstheme="minorAscii" w:eastAsiaTheme="minorAscii" w:hAnsiTheme="minorAscii"/>
+          <w:sz w:val="22"/>
+          <w:szCs w:val="22"/>
+        </w:rPr>
+      </w:pPr>
+      <w:r>
+        <w:rPr>
+          <w:rFonts w:eastAsia="Calibri" w:cs="Calibri"/>
+          <w:i/>
+          <w:iCs/>
+          <w:color w:val="385623" w:themeColor="accent6" w:themeShade="80" w:themeTint="ff"/>
+          <w:sz w:val="22"/>
+          <w:szCs w:val="22"/>
+        </w:rPr>
+        <w:t>$ helm repo add sumologic https://sumologic.github.io/sumologic-kubernetes-collection</w:t>
+      </w:r>
+    </w:p>
+    <w:p>
+      <w:pPr>
+        <w:pStyle w:val="ListParagraph"/>
+        <w:numPr>
+          <w:ilvl w:val="0"/>
+          <w:numId w:val="1"/>
+        </w:numPr>
+        <w:bidi w:val="0"/>
         <w:spacing w:lineRule="auto" w:line="259" w:beforeAutospacing="0" w:before="0" w:afterAutospacing="0" w:after="160"/>
         <w:ind w:left="720" w:right="0" w:hanging="360"/>
         <w:contextualSpacing/>
@@ -1569,7 +1550,7 @@
         <w:suppressAutoHyphens w:val="true"/>
         <w:bidi w:val="0"/>
         <w:spacing w:lineRule="auto" w:line="259" w:beforeAutospacing="0" w:before="0" w:afterAutospacing="0" w:after="0"/>
-        <w:ind w:left="57" w:right="0" w:hanging="0"/>
+        <w:ind w:left="57" w:right="0" w:firstLine="737"/>
         <w:contextualSpacing/>
         <w:jc w:val="left"/>
         <w:rPr>
@@ -1639,6 +1620,51 @@
           <w:u w:val="single"/>
           <w:lang w:val="en-GB" w:eastAsia="en-US" w:bidi="ar-SA"/>
         </w:rPr>
+        <w:drawing>
+          <wp:anchor behindDoc="0" distT="0" distB="0" distL="0" distR="0" simplePos="0" locked="0" layoutInCell="1" allowOverlap="1" relativeHeight="2">
+            <wp:simplePos x="0" y="0"/>
+            <wp:positionH relativeFrom="column">
+              <wp:posOffset>-86360</wp:posOffset>
+            </wp:positionH>
+            <wp:positionV relativeFrom="paragraph">
+              <wp:posOffset>116205</wp:posOffset>
+            </wp:positionV>
+            <wp:extent cx="6609715" cy="508000"/>
+            <wp:effectExtent l="0" t="0" r="0" b="0"/>
+            <wp:wrapSquare wrapText="largest"/>
+            <wp:docPr id="3" name="Image4" descr=""/>
+            <wp:cNvGraphicFramePr>
+              <a:graphicFrameLocks xmlns:a="http://schemas.openxmlformats.org/drawingml/2006/main" noChangeAspect="1"/>
+            </wp:cNvGraphicFramePr>
+            <a:graphic xmlns:a="http://schemas.openxmlformats.org/drawingml/2006/main">
+              <a:graphicData uri="http://schemas.openxmlformats.org/drawingml/2006/picture">
+                <pic:pic xmlns:pic="http://schemas.openxmlformats.org/drawingml/2006/picture">
+                  <pic:nvPicPr>
+                    <pic:cNvPr id="3" name="Image4" descr=""/>
+                    <pic:cNvPicPr>
+                      <a:picLocks noChangeAspect="1" noChangeArrowheads="1"/>
+                    </pic:cNvPicPr>
+                  </pic:nvPicPr>
+                  <pic:blipFill>
+                    <a:blip r:embed="rId6"/>
+                    <a:stretch>
+                      <a:fillRect/>
+                    </a:stretch>
+                  </pic:blipFill>
+                  <pic:spPr bwMode="auto">
+                    <a:xfrm>
+                      <a:off x="0" y="0"/>
+                      <a:ext cx="6609715" cy="508000"/>
+                    </a:xfrm>
+                    <a:prstGeom prst="rect">
+                      <a:avLst/>
+                    </a:prstGeom>
+                  </pic:spPr>
+                </pic:pic>
+              </a:graphicData>
+            </a:graphic>
+          </wp:anchor>
+        </w:drawing>
       </w:r>
     </w:p>
     <w:p>
@@ -1666,53 +1692,6 @@
         </w:rPr>
       </w:pPr>
       <w:hyperlink r:id="rId7">
-        <w:r>
-          <w:drawing>
-            <wp:anchor behindDoc="0" distT="0" distB="0" distL="0" distR="0" simplePos="0" locked="0" layoutInCell="1" allowOverlap="1" relativeHeight="2">
-              <wp:simplePos x="0" y="0"/>
-              <wp:positionH relativeFrom="column">
-                <wp:align>center</wp:align>
-              </wp:positionH>
-              <wp:positionV relativeFrom="paragraph">
-                <wp:posOffset>635</wp:posOffset>
-              </wp:positionV>
-              <wp:extent cx="6609715" cy="508000"/>
-              <wp:effectExtent l="0" t="0" r="0" b="0"/>
-              <wp:wrapSquare wrapText="largest"/>
-              <wp:docPr id="3" name="Image4" descr=""/>
-              <wp:cNvGraphicFramePr>
-                <a:graphicFrameLocks xmlns:a="http://schemas.openxmlformats.org/drawingml/2006/main" noChangeAspect="1"/>
-              </wp:cNvGraphicFramePr>
-              <a:graphic xmlns:a="http://schemas.openxmlformats.org/drawingml/2006/main">
-                <a:graphicData uri="http://schemas.openxmlformats.org/drawingml/2006/picture">
-                  <pic:pic xmlns:pic="http://schemas.openxmlformats.org/drawingml/2006/picture">
-                    <pic:nvPicPr>
-                      <pic:cNvPr id="3" name="Image4" descr=""/>
-                      <pic:cNvPicPr>
-                        <a:picLocks noChangeAspect="1" noChangeArrowheads="1"/>
-                      </pic:cNvPicPr>
-                    </pic:nvPicPr>
-                    <pic:blipFill>
-                      <a:blip r:embed="rId6"/>
-                      <a:stretch>
-                        <a:fillRect/>
-                      </a:stretch>
-                    </pic:blipFill>
-                    <pic:spPr bwMode="auto">
-                      <a:xfrm>
-                        <a:off x="0" y="0"/>
-                        <a:ext cx="6609715" cy="508000"/>
-                      </a:xfrm>
-                      <a:prstGeom prst="rect">
-                        <a:avLst/>
-                      </a:prstGeom>
-                    </pic:spPr>
-                  </pic:pic>
-                </a:graphicData>
-              </a:graphic>
-            </wp:anchor>
-          </w:drawing>
-        </w:r>
         <w:r>
           <w:rPr>
             <w:rStyle w:val="InternetLink"/>
@@ -1726,22 +1705,7 @@
             <w:u w:val="single"/>
             <w:lang w:val="en-GB" w:eastAsia="en-US" w:bidi="ar-SA"/>
           </w:rPr>
-          <w:t>h</w:t>
-        </w:r>
-        <w:r>
-          <w:rPr>
-            <w:rStyle w:val="InternetLink"/>
-            <w:rFonts w:eastAsia="Calibri" w:cs="" w:eastAsiaTheme="minorAscii"/>
-            <w:i/>
-            <w:iCs/>
-            <w:color w:val="0563C1" w:themeColor="hyperlink"/>
-            <w:kern w:val="0"/>
-            <w:sz w:val="22"/>
-            <w:szCs w:val="22"/>
-            <w:u w:val="single"/>
-            <w:lang w:val="en-GB" w:eastAsia="en-US" w:bidi="ar-SA"/>
-          </w:rPr>
-          <w:t>ttps://github.com/SumoLogic/sumologic-kubernetes-collection/blob/</w:t>
+          <w:t>https://github.com/SumoLogic/sumologic-kubernetes-collection/blob/</w:t>
         </w:r>
         <w:r>
           <w:rPr>

</xml_diff>